<commit_message>
CGV - clarification clause 2 mois offerts
</commit_message>
<xml_diff>
--- a/src/assets/documents/CGV.docx
+++ b/src/assets/documents/CGV.docx
@@ -1,6 +1,6 @@
 
 <file path=word/document.xml><?xml version="1.0" encoding="utf-8"?>
-<w:document xmlns:wpc="http://schemas.microsoft.com/office/word/2010/wordprocessingCanvas" xmlns:cx="http://schemas.microsoft.com/office/drawing/2014/chartex" xmlns:cx1="http://schemas.microsoft.com/office/drawing/2015/9/8/chartex" xmlns:cx2="http://schemas.microsoft.com/office/drawing/2015/10/21/chartex" xmlns:cx3="http://schemas.microsoft.com/office/drawing/2016/5/9/chartex" xmlns:cx4="http://schemas.microsoft.com/office/drawing/2016/5/10/chartex" xmlns:cx5="http://schemas.microsoft.com/office/drawing/2016/5/11/chartex" xmlns:cx6="http://schemas.microsoft.com/office/drawing/2016/5/12/chartex" xmlns:cx7="http://schemas.microsoft.com/office/drawing/2016/5/13/chartex" xmlns:cx8="http://schemas.microsoft.com/office/drawing/2016/5/14/chartex" xmlns:mc="http://schemas.openxmlformats.org/markup-compatibility/2006" xmlns:aink="http://schemas.microsoft.com/office/drawing/2016/ink" xmlns:am3d="http://schemas.microsoft.com/office/drawing/2017/model3d" xmlns:o="urn:schemas-microsoft-com:office:office" xmlns:r="http://schemas.openxmlformats.org/officeDocument/2006/relationships" xmlns:m="http://schemas.openxmlformats.org/officeDocument/2006/math" xmlns:v="urn:schemas-microsoft-com:vml" xmlns:wp14="http://schemas.microsoft.com/office/word/2010/wordprocessingDrawing" xmlns:wp="http://schemas.openxmlformats.org/drawingml/2006/wordprocessingDrawing" xmlns:w10="urn:schemas-microsoft-com:office:word" xmlns:w="http://schemas.openxmlformats.org/wordprocessingml/2006/main" xmlns:w14="http://schemas.microsoft.com/office/word/2010/wordml" xmlns:w15="http://schemas.microsoft.com/office/word/2012/wordml" xmlns:w16cid="http://schemas.microsoft.com/office/word/2016/wordml/cid" xmlns:w16se="http://schemas.microsoft.com/office/word/2015/wordml/symex" xmlns:wpg="http://schemas.microsoft.com/office/word/2010/wordprocessingGroup" xmlns:wpi="http://schemas.microsoft.com/office/word/2010/wordprocessingInk" xmlns:wne="http://schemas.microsoft.com/office/word/2006/wordml" xmlns:wps="http://schemas.microsoft.com/office/word/2010/wordprocessingShape" mc:Ignorable="w14 w15 w16se w16cid wp14">
+<w:document xmlns:wpc="http://schemas.microsoft.com/office/word/2010/wordprocessingCanvas" xmlns:cx="http://schemas.microsoft.com/office/drawing/2014/chartex" xmlns:cx1="http://schemas.microsoft.com/office/drawing/2015/9/8/chartex" xmlns:cx2="http://schemas.microsoft.com/office/drawing/2015/10/21/chartex" xmlns:cx3="http://schemas.microsoft.com/office/drawing/2016/5/9/chartex" xmlns:cx4="http://schemas.microsoft.com/office/drawing/2016/5/10/chartex" xmlns:cx5="http://schemas.microsoft.com/office/drawing/2016/5/11/chartex" xmlns:cx6="http://schemas.microsoft.com/office/drawing/2016/5/12/chartex" xmlns:cx7="http://schemas.microsoft.com/office/drawing/2016/5/13/chartex" xmlns:cx8="http://schemas.microsoft.com/office/drawing/2016/5/14/chartex" xmlns:mc="http://schemas.openxmlformats.org/markup-compatibility/2006" xmlns:aink="http://schemas.microsoft.com/office/drawing/2016/ink" xmlns:am3d="http://schemas.microsoft.com/office/drawing/2017/model3d" xmlns:o="urn:schemas-microsoft-com:office:office" xmlns:oel="http://schemas.microsoft.com/office/2019/extlst" xmlns:r="http://schemas.openxmlformats.org/officeDocument/2006/relationships" xmlns:m="http://schemas.openxmlformats.org/officeDocument/2006/math" xmlns:v="urn:schemas-microsoft-com:vml" xmlns:wp14="http://schemas.microsoft.com/office/word/2010/wordprocessingDrawing" xmlns:wp="http://schemas.openxmlformats.org/drawingml/2006/wordprocessingDrawing" xmlns:w10="urn:schemas-microsoft-com:office:word" xmlns:w="http://schemas.openxmlformats.org/wordprocessingml/2006/main" xmlns:w14="http://schemas.microsoft.com/office/word/2010/wordml" xmlns:w15="http://schemas.microsoft.com/office/word/2012/wordml" xmlns:w16cex="http://schemas.microsoft.com/office/word/2018/wordml/cex" xmlns:w16cid="http://schemas.microsoft.com/office/word/2016/wordml/cid" xmlns:w16="http://schemas.microsoft.com/office/word/2018/wordml" xmlns:w16sdtdh="http://schemas.microsoft.com/office/word/2020/wordml/sdtdatahash" xmlns:w16se="http://schemas.microsoft.com/office/word/2015/wordml/symex" xmlns:wpg="http://schemas.microsoft.com/office/word/2010/wordprocessingGroup" xmlns:wpi="http://schemas.microsoft.com/office/word/2010/wordprocessingInk" xmlns:wne="http://schemas.microsoft.com/office/word/2006/wordml" xmlns:wps="http://schemas.microsoft.com/office/word/2010/wordprocessingShape" mc:Ignorable="w14 w15 w16se w16cid w16 w16cex w16sdtdh wp14">
   <w:body>
     <w:p>
       <w:pPr>
@@ -107,8 +107,6 @@
           <w:szCs w:val="28"/>
         </w:rPr>
       </w:pPr>
-      <w:bookmarkStart w:id="0" w:name="_GoBack"/>
-      <w:bookmarkEnd w:id="0"/>
       <w:r>
         <w:rPr>
           <w:rFonts w:asciiTheme="minorHAnsi" w:hAnsiTheme="minorHAnsi" w:cstheme="minorHAnsi"/>
@@ -146,7 +144,7 @@
     <w:p/>
     <w:p>
       <w:pPr>
-        <w:pStyle w:val="Title"/>
+        <w:pStyle w:val="Titre"/>
         <w:spacing w:after="0"/>
         <w:jc w:val="center"/>
         <w:rPr>
@@ -199,85 +197,85 @@
     </w:p>
     <w:p>
       <w:pPr>
-        <w:pStyle w:val="Heading2"/>
-      </w:pPr>
-      <w:bookmarkStart w:id="1" w:name="_heading=h.nwbi1v77lilu" w:colFirst="0" w:colLast="0"/>
+        <w:pStyle w:val="Titre2"/>
+      </w:pPr>
+      <w:bookmarkStart w:id="0" w:name="_heading=h.nwbi1v77lilu" w:colFirst="0" w:colLast="0"/>
+      <w:bookmarkEnd w:id="0"/>
+      <w:r>
+        <w:t>Article 1 : Obligations du propriétaire</w:t>
+      </w:r>
+    </w:p>
+    <w:p>
+      <w:pPr>
+        <w:jc w:val="both"/>
+      </w:pPr>
+      <w:r>
+        <w:t>Le propriétaire doit être majeur. Les personnes mineures devront être accompagnées d’une personne majeure ou devront présenter une autorisation parentale pour participer aux ateliers et aux cours collectifs. Les ateliers et cours collectifs seront exclusivement réservés aux propriétaires. Ces derniers ne seront en aucun cas autorisés à être accompagnés par des personnes extérieures à la prestation. Dans le cas contraire, Mme Rossi Nathalie se réserve le droit d’annuler l’atelier qui sera considéré comme accompli.</w:t>
+      </w:r>
+    </w:p>
+    <w:p>
+      <w:pPr>
+        <w:jc w:val="both"/>
+      </w:pPr>
+    </w:p>
+    <w:p>
+      <w:pPr>
+        <w:jc w:val="both"/>
+      </w:pPr>
+      <w:r>
+        <w:t>Le propriétaire s’engage à présenter un chien identifié (puce électronique ou tatouage), son carnet de vaccination à jour (vaccins réalisés plus de 15 jours auparavant et de moins de 1 an). Les propriétaires de chiens de catégorie 1 et 2, telles que décrites dans la Loi du 6 Janvier 1999, doivent présenter une photocopie de l’attestation d’assurance responsabilité civile, de la déclaration en mairie du permis de détention de chiens de catégorie et ce, avant la première prestation. Pour les chiens catégorisés et jugés agressifs, le port de la muselière est obligatoire.</w:t>
+      </w:r>
+    </w:p>
+    <w:p>
+      <w:pPr>
+        <w:jc w:val="both"/>
+      </w:pPr>
+    </w:p>
+    <w:p>
+      <w:pPr>
+        <w:jc w:val="both"/>
+      </w:pPr>
+      <w:r>
+        <w:t xml:space="preserve">Le propriétaire doit tenir son chien en laisse dès son arrivée sur le terrain et il ne laissera pas son chien approcher les autres chiens éventuellement présents sur le terrain, sauf indication contraire. </w:t>
+      </w:r>
+    </w:p>
+    <w:p>
+      <w:pPr>
+        <w:jc w:val="both"/>
+      </w:pPr>
+    </w:p>
+    <w:p>
+      <w:pPr>
+        <w:jc w:val="both"/>
+      </w:pPr>
+      <w:r>
+        <w:t xml:space="preserve">Le propriétaire est invité à laisser le terrain propre après sa séance. </w:t>
+      </w:r>
+    </w:p>
+    <w:p>
+      <w:pPr>
+        <w:pStyle w:val="Titre2"/>
+      </w:pPr>
+      <w:bookmarkStart w:id="1" w:name="_heading=h.jy93c09774f0" w:colFirst="0" w:colLast="0"/>
       <w:bookmarkEnd w:id="1"/>
       <w:r>
-        <w:t>Article 1 : Obligations du propriétaire</w:t>
-      </w:r>
-    </w:p>
-    <w:p>
-      <w:pPr>
-        <w:jc w:val="both"/>
-      </w:pPr>
-      <w:r>
-        <w:t>Le propriétaire doit être majeur. Les personnes mineures devront être accompagnées d’une personne majeure ou devront présenter une autorisation parentale pour participer aux ateliers et aux cours collectifs. Les ateliers et cours collectifs seront exclusivement réservés aux propriétaires. Ces derniers ne seront en aucun cas autorisés à être accompagnés par des personnes extérieures à la prestation. Dans le cas contraire, Mme Rossi Nathalie se réserve le droit d’annuler l’atelier qui sera considéré comme accompli.</w:t>
-      </w:r>
-    </w:p>
-    <w:p>
-      <w:pPr>
-        <w:jc w:val="both"/>
-      </w:pPr>
-    </w:p>
-    <w:p>
-      <w:pPr>
-        <w:jc w:val="both"/>
-      </w:pPr>
-      <w:r>
-        <w:t>Le propriétaire s’engage à présenter un chien identifié (puce électronique ou tatouage), son carnet de vaccination à jour (vaccins réalisés plus de 15 jours auparavant et de moins de 1 an). Les propriétaires de chiens de catégorie 1 et 2, telles que décrites dans la Loi du 6 Janvier 1999, doivent présenter une photocopie de l’attestation d’assurance responsabilité civile, de la déclaration en mairie du permis de détention de chiens de catégorie et ce, avant la première prestation. Pour les chiens catégorisés et jugés agressifs, le port de la muselière est obligatoire.</w:t>
-      </w:r>
-    </w:p>
-    <w:p>
-      <w:pPr>
-        <w:jc w:val="both"/>
-      </w:pPr>
-    </w:p>
-    <w:p>
-      <w:pPr>
-        <w:jc w:val="both"/>
-      </w:pPr>
-      <w:r>
-        <w:t xml:space="preserve">Le propriétaire doit tenir son chien en laisse dès son arrivée sur le terrain et il ne laissera pas son chien approcher les autres chiens éventuellement présents sur le terrain, sauf indication contraire. </w:t>
-      </w:r>
-    </w:p>
-    <w:p>
-      <w:pPr>
-        <w:jc w:val="both"/>
-      </w:pPr>
-    </w:p>
-    <w:p>
-      <w:pPr>
-        <w:jc w:val="both"/>
-      </w:pPr>
-      <w:r>
-        <w:t xml:space="preserve">Le propriétaire est invité à laisser le terrain propre après sa séance. </w:t>
-      </w:r>
-    </w:p>
-    <w:p>
-      <w:pPr>
-        <w:pStyle w:val="Heading2"/>
-      </w:pPr>
-      <w:bookmarkStart w:id="2" w:name="_heading=h.jy93c09774f0" w:colFirst="0" w:colLast="0"/>
+        <w:t>Article 2 : Test d’évaluation</w:t>
+      </w:r>
+    </w:p>
+    <w:p>
+      <w:pPr>
+        <w:jc w:val="both"/>
+      </w:pPr>
+      <w:r>
+        <w:t>Le test d’évaluation est gratuit et sans engagement. Il s’effectue sur rendez-vous sur le terrain d’éducation de Mme Rossi Nathalie. Au cours de ce rendez-vous Mme Rossi Nathalie vous présentera la méthode et l’ensemble des exercices qui seront mis en place par la suite.</w:t>
+      </w:r>
+    </w:p>
+    <w:p>
+      <w:pPr>
+        <w:pStyle w:val="Titre2"/>
+      </w:pPr>
+      <w:bookmarkStart w:id="2" w:name="_heading=h.2fufx5e7lxb0" w:colFirst="0" w:colLast="0"/>
       <w:bookmarkEnd w:id="2"/>
-      <w:r>
-        <w:t>Article 2 : Test d’évaluation</w:t>
-      </w:r>
-    </w:p>
-    <w:p>
-      <w:pPr>
-        <w:jc w:val="both"/>
-      </w:pPr>
-      <w:r>
-        <w:t>Le test d’évaluation est gratuit et sans engagement. Il s’effectue sur rendez-vous sur le terrain d’éducation de Mme Rossi Nathalie. Au cours de ce rendez-vous Mme Rossi Nathalie vous présentera la méthode et l’ensemble des exercices qui seront mis en place par la suite.</w:t>
-      </w:r>
-    </w:p>
-    <w:p>
-      <w:pPr>
-        <w:pStyle w:val="Heading2"/>
-      </w:pPr>
-      <w:bookmarkStart w:id="3" w:name="_heading=h.2fufx5e7lxb0" w:colFirst="0" w:colLast="0"/>
-      <w:bookmarkEnd w:id="3"/>
       <w:r>
         <w:lastRenderedPageBreak/>
         <w:t>Article 3 : Programme d’éducation</w:t>
@@ -361,13 +359,7 @@
         <w:rPr>
           <w:color w:val="000000"/>
         </w:rPr>
-        <w:t xml:space="preserve">Gestion </w:t>
-      </w:r>
-      <w:r>
-        <w:rPr>
-          <w:color w:val="000000"/>
-        </w:rPr>
-        <w:t>du contact</w:t>
+        <w:t>Gestion du contact</w:t>
       </w:r>
     </w:p>
     <w:p>
@@ -398,77 +390,77 @@
     </w:p>
     <w:p>
       <w:pPr>
-        <w:pStyle w:val="Heading2"/>
-      </w:pPr>
-      <w:bookmarkStart w:id="4" w:name="_heading=h.gj2o2rk6k4j" w:colFirst="0" w:colLast="0"/>
+        <w:pStyle w:val="Titre2"/>
+      </w:pPr>
+      <w:bookmarkStart w:id="3" w:name="_heading=h.gj2o2rk6k4j" w:colFirst="0" w:colLast="0"/>
+      <w:bookmarkEnd w:id="3"/>
+      <w:r>
+        <w:t>Article 4 : Responsabilité</w:t>
+      </w:r>
+    </w:p>
+    <w:p>
+      <w:pPr>
+        <w:jc w:val="both"/>
+      </w:pPr>
+      <w:r>
+        <w:t>Les prestations qui seront réalisées sont soumises à une obligation de moyens (c’est-à-dire que nous mettrons en œuvre tous les moyens nécessaires pour soutenir le client dans l’éducation et la meilleure compréhension de son chien) et non une obligation de résultats. En aucun cas le propriétaire ne pourra exiger des résultats, ceux-ci étant liés à son implication à mettre en application le programme d’éducation, mais aussi aux réactions propres du chien, être-vivant dont les réactions peuvent être imprévisibles.</w:t>
+      </w:r>
+    </w:p>
+    <w:p>
+      <w:pPr>
+        <w:pStyle w:val="Titre2"/>
+      </w:pPr>
+      <w:bookmarkStart w:id="4" w:name="_heading=h.wqqpr86khl1e" w:colFirst="0" w:colLast="0"/>
       <w:bookmarkEnd w:id="4"/>
       <w:r>
-        <w:t>Article 4 : Responsabilité</w:t>
-      </w:r>
-    </w:p>
-    <w:p>
-      <w:pPr>
-        <w:jc w:val="both"/>
-      </w:pPr>
-      <w:r>
-        <w:t>Les prestations qui seront réalisées sont soumises à une obligation de moyens (c’est-à-dire que nous mettrons en œuvre tous les moyens nécessaires pour soutenir le client dans l’éducation et la meilleure compréhension de son chien) et non une obligation de résultats. En aucun cas le propriétaire ne pourra exiger des résultats, ceux-ci étant liés à son implication à mettre en application le programme d’éducation, mais aussi aux réactions propres du chien, être-vivant dont les réactions peuvent être imprévisibles.</w:t>
-      </w:r>
-    </w:p>
-    <w:p>
-      <w:pPr>
-        <w:pStyle w:val="Heading2"/>
-      </w:pPr>
-      <w:bookmarkStart w:id="5" w:name="_heading=h.wqqpr86khl1e" w:colFirst="0" w:colLast="0"/>
+        <w:t>Article 5 : Annulation</w:t>
+      </w:r>
+    </w:p>
+    <w:p>
+      <w:pPr>
+        <w:jc w:val="both"/>
+      </w:pPr>
+      <w:r>
+        <w:t xml:space="preserve">En cas de force majeure, Mme Rossi Nathalie se réserve le droit de reporter l’atelier initialement prévu à une date ultérieure et d’en prévenir le propriétaire le plus tôt possible. Il s’entend par « cas de force majeure » tout évènement indépendant de la volonté de Mme Rossi Nathalie </w:t>
+      </w:r>
+      <w:r>
+        <w:t xml:space="preserve">– e.g. : </w:t>
+      </w:r>
+      <w:r>
+        <w:t xml:space="preserve">fortes températures, intenses précipitations, verglas, neige, tempête, vigilance météorologique orange ou rouge, maladie de l’éducateur ou </w:t>
+      </w:r>
+      <w:r>
+        <w:t xml:space="preserve">de ses </w:t>
+      </w:r>
+      <w:r>
+        <w:t>enfants</w:t>
+      </w:r>
+      <w:r>
+        <w:t>,</w:t>
+      </w:r>
+      <w:r>
+        <w:t xml:space="preserve"> </w:t>
+      </w:r>
+      <w:r>
+        <w:t>etc.</w:t>
+      </w:r>
+    </w:p>
+    <w:p>
+      <w:pPr>
+        <w:jc w:val="both"/>
+      </w:pPr>
+    </w:p>
+    <w:p>
+      <w:r>
+        <w:t>Le propriétaire s’engage à prévenir Mme Rossi Nathalie au moins 24h avant la date du début de l’atelier en cas d’empêchement.</w:t>
+      </w:r>
+    </w:p>
+    <w:p>
+      <w:pPr>
+        <w:pStyle w:val="Titre2"/>
+      </w:pPr>
+      <w:bookmarkStart w:id="5" w:name="_heading=h.xo87x67n1y3z" w:colFirst="0" w:colLast="0"/>
       <w:bookmarkEnd w:id="5"/>
-      <w:r>
-        <w:t>Article 5 : Annulation</w:t>
-      </w:r>
-    </w:p>
-    <w:p>
-      <w:pPr>
-        <w:jc w:val="both"/>
-      </w:pPr>
-      <w:r>
-        <w:t xml:space="preserve">En cas de force majeure, Mme Rossi Nathalie se réserve le droit de reporter l’atelier initialement prévu à une date ultérieure et d’en prévenir le propriétaire le plus tôt possible. Il s’entend par « cas de force majeure » tout évènement indépendant de la volonté de Mme Rossi Nathalie </w:t>
-      </w:r>
-      <w:r>
-        <w:t xml:space="preserve">– e.g. : </w:t>
-      </w:r>
-      <w:r>
-        <w:t xml:space="preserve">fortes températures, intenses précipitations, verglas, neige, tempête, vigilance météorologique orange ou rouge, maladie de l’éducateur ou </w:t>
-      </w:r>
-      <w:r>
-        <w:t xml:space="preserve">de ses </w:t>
-      </w:r>
-      <w:r>
-        <w:t>enfants</w:t>
-      </w:r>
-      <w:r>
-        <w:t>,</w:t>
-      </w:r>
-      <w:r>
-        <w:t xml:space="preserve"> </w:t>
-      </w:r>
-      <w:r>
-        <w:t>etc.</w:t>
-      </w:r>
-    </w:p>
-    <w:p>
-      <w:pPr>
-        <w:jc w:val="both"/>
-      </w:pPr>
-    </w:p>
-    <w:p>
-      <w:r>
-        <w:t>Le propriétaire s’engage à prévenir Mme Rossi Nathalie au moins 24h avant la date du début de l’atelier en cas d’empêchement.</w:t>
-      </w:r>
-    </w:p>
-    <w:p>
-      <w:pPr>
-        <w:pStyle w:val="Heading2"/>
-      </w:pPr>
-      <w:bookmarkStart w:id="6" w:name="_heading=h.xo87x67n1y3z" w:colFirst="0" w:colLast="0"/>
-      <w:bookmarkEnd w:id="6"/>
       <w:r>
         <w:t>Article 6 : Limites d’intervention</w:t>
       </w:r>
@@ -655,10 +647,10 @@
     </w:p>
     <w:p>
       <w:pPr>
-        <w:pStyle w:val="Heading2"/>
-      </w:pPr>
-      <w:bookmarkStart w:id="7" w:name="_heading=h.mneun3slp72r" w:colFirst="0" w:colLast="0"/>
-      <w:bookmarkEnd w:id="7"/>
+        <w:pStyle w:val="Titre2"/>
+      </w:pPr>
+      <w:bookmarkStart w:id="6" w:name="_heading=h.mneun3slp72r" w:colFirst="0" w:colLast="0"/>
+      <w:bookmarkEnd w:id="6"/>
       <w:r>
         <w:lastRenderedPageBreak/>
         <w:t>Article 7 : Paiement</w:t>
@@ -669,12 +661,19 @@
         <w:t xml:space="preserve">Le règlement des prestations s’effectue en totalité avant le début de l’atelier. Il sera effectué en espèces ou par chèque bancaire. </w:t>
       </w:r>
     </w:p>
-    <w:p>
-      <w:pPr>
-        <w:pStyle w:val="Heading2"/>
-      </w:pPr>
-      <w:bookmarkStart w:id="8" w:name="_heading=h.it7cj4wtio9l" w:colFirst="0" w:colLast="0"/>
-      <w:bookmarkEnd w:id="8"/>
+    <w:p/>
+    <w:p>
+      <w:r>
+        <w:t>Notez qu'aucun remboursement ne pourra être réclamé si vous décidez d'interrompre le programme en cours de route ou si vous ne pouvez le terminer dans les délais prévus.</w:t>
+      </w:r>
+    </w:p>
+    <w:p>
+      <w:pPr>
+        <w:pStyle w:val="Titre2"/>
+      </w:pPr>
+      <w:bookmarkStart w:id="7" w:name="_heading=h.it7cj4wtio9l" w:colFirst="0" w:colLast="0"/>
+      <w:bookmarkStart w:id="8" w:name="_Hlk102204635"/>
+      <w:bookmarkEnd w:id="7"/>
       <w:r>
         <w:t>Article 8 : Propriété intellectuelle</w:t>
       </w:r>
@@ -692,6 +691,7 @@
         <w:jc w:val="both"/>
       </w:pPr>
     </w:p>
+    <w:bookmarkEnd w:id="8"/>
     <w:p>
       <w:pPr>
         <w:jc w:val="both"/>
@@ -723,7 +723,41 @@
     </w:p>
     <w:p>
       <w:pPr>
-        <w:pStyle w:val="Heading2"/>
+        <w:pStyle w:val="Titre2"/>
+      </w:pPr>
+      <w:r>
+        <w:t xml:space="preserve">Article </w:t>
+      </w:r>
+      <w:r>
+        <w:t>9</w:t>
+      </w:r>
+      <w:r>
+        <w:t xml:space="preserve"> : </w:t>
+      </w:r>
+      <w:r>
+        <w:t>Deux mois de suivi</w:t>
+      </w:r>
+      <w:r>
+        <w:t xml:space="preserve"> offert </w:t>
+      </w:r>
+    </w:p>
+    <w:p>
+      <w:pPr>
+        <w:jc w:val="both"/>
+      </w:pPr>
+      <w:r>
+        <w:t xml:space="preserve">Une fois le programme terminé deux mois de suivi vous sont offerts dans le cadre de cours collectifs. Ces deux mois doivent </w:t>
+      </w:r>
+      <w:r>
+        <w:t xml:space="preserve">impérativement </w:t>
+      </w:r>
+      <w:r>
+        <w:t>être consécutifs au programme (de date à date). Ils ne peuvent en aucun cas être repoussés à une date ultérieure.</w:t>
+      </w:r>
+    </w:p>
+    <w:p>
+      <w:pPr>
+        <w:pStyle w:val="Titre2"/>
       </w:pPr>
       <w:bookmarkStart w:id="10" w:name="_heading=h.wplnp2voxy2f" w:colFirst="0" w:colLast="0"/>
       <w:bookmarkEnd w:id="10"/>
@@ -749,7 +783,83 @@
         <w:jc w:val="both"/>
       </w:pPr>
       <w:r>
-        <w:t>Mme Rossi Nathalie est assurée au titre de la responsabilité professionnelle auprès de MMA Assurance, 8 avenue de la Libération - Boîte Postale 61 - 04202 Sisteron CEDEX.</w:t>
+        <w:t>Mme Rossi Nathalie est assurée au titre de la responsabilité professionnelle auprès de</w:t>
+      </w:r>
+      <w:r>
+        <w:t xml:space="preserve"> :</w:t>
+      </w:r>
+    </w:p>
+    <w:p>
+      <w:pPr>
+        <w:jc w:val="both"/>
+      </w:pPr>
+    </w:p>
+    <w:p>
+      <w:pPr>
+        <w:tabs>
+          <w:tab w:val="left" w:pos="567"/>
+        </w:tabs>
+        <w:jc w:val="both"/>
+        <w:rPr>
+          <w:b/>
+          <w:bCs/>
+        </w:rPr>
+      </w:pPr>
+      <w:r>
+        <w:rPr>
+          <w:b/>
+          <w:bCs/>
+        </w:rPr>
+        <w:tab/>
+      </w:r>
+      <w:r>
+        <w:rPr>
+          <w:b/>
+          <w:bCs/>
+        </w:rPr>
+        <w:t>MMA Assurance</w:t>
+      </w:r>
+    </w:p>
+    <w:p>
+      <w:pPr>
+        <w:tabs>
+          <w:tab w:val="left" w:pos="567"/>
+        </w:tabs>
+        <w:jc w:val="both"/>
+      </w:pPr>
+      <w:r>
+        <w:tab/>
+      </w:r>
+      <w:r>
+        <w:t>8 avenue de la Libération</w:t>
+      </w:r>
+    </w:p>
+    <w:p>
+      <w:pPr>
+        <w:tabs>
+          <w:tab w:val="left" w:pos="567"/>
+        </w:tabs>
+        <w:jc w:val="both"/>
+      </w:pPr>
+      <w:r>
+        <w:tab/>
+      </w:r>
+      <w:r>
+        <w:t>Boîte Postale 61</w:t>
+      </w:r>
+    </w:p>
+    <w:p>
+      <w:pPr>
+        <w:tabs>
+          <w:tab w:val="left" w:pos="567"/>
+        </w:tabs>
+        <w:jc w:val="both"/>
+      </w:pPr>
+      <w:r>
+        <w:tab/>
+      </w:r>
+      <w:r>
+        <w:t>04202 Sisteron CEDEX.</w:t>
       </w:r>
     </w:p>
     <w:p>
@@ -769,7 +879,7 @@
 </file>
 
 <file path=word/endnotes.xml><?xml version="1.0" encoding="utf-8"?>
-<w:endnotes xmlns:wpc="http://schemas.microsoft.com/office/word/2010/wordprocessingCanvas" xmlns:cx="http://schemas.microsoft.com/office/drawing/2014/chartex" xmlns:cx1="http://schemas.microsoft.com/office/drawing/2015/9/8/chartex" xmlns:cx2="http://schemas.microsoft.com/office/drawing/2015/10/21/chartex" xmlns:cx3="http://schemas.microsoft.com/office/drawing/2016/5/9/chartex" xmlns:cx4="http://schemas.microsoft.com/office/drawing/2016/5/10/chartex" xmlns:cx5="http://schemas.microsoft.com/office/drawing/2016/5/11/chartex" xmlns:cx6="http://schemas.microsoft.com/office/drawing/2016/5/12/chartex" xmlns:cx7="http://schemas.microsoft.com/office/drawing/2016/5/13/chartex" xmlns:cx8="http://schemas.microsoft.com/office/drawing/2016/5/14/chartex" xmlns:mc="http://schemas.openxmlformats.org/markup-compatibility/2006" xmlns:aink="http://schemas.microsoft.com/office/drawing/2016/ink" xmlns:am3d="http://schemas.microsoft.com/office/drawing/2017/model3d" xmlns:o="urn:schemas-microsoft-com:office:office" xmlns:r="http://schemas.openxmlformats.org/officeDocument/2006/relationships" xmlns:m="http://schemas.openxmlformats.org/officeDocument/2006/math" xmlns:v="urn:schemas-microsoft-com:vml" xmlns:wp14="http://schemas.microsoft.com/office/word/2010/wordprocessingDrawing" xmlns:wp="http://schemas.openxmlformats.org/drawingml/2006/wordprocessingDrawing" xmlns:w10="urn:schemas-microsoft-com:office:word" xmlns:w="http://schemas.openxmlformats.org/wordprocessingml/2006/main" xmlns:w14="http://schemas.microsoft.com/office/word/2010/wordml" xmlns:w15="http://schemas.microsoft.com/office/word/2012/wordml" xmlns:w16cid="http://schemas.microsoft.com/office/word/2016/wordml/cid" xmlns:w16se="http://schemas.microsoft.com/office/word/2015/wordml/symex" xmlns:wpg="http://schemas.microsoft.com/office/word/2010/wordprocessingGroup" xmlns:wpi="http://schemas.microsoft.com/office/word/2010/wordprocessingInk" xmlns:wne="http://schemas.microsoft.com/office/word/2006/wordml" xmlns:wps="http://schemas.microsoft.com/office/word/2010/wordprocessingShape" mc:Ignorable="w14 w15 w16se w16cid wp14">
+<w:endnotes xmlns:wpc="http://schemas.microsoft.com/office/word/2010/wordprocessingCanvas" xmlns:cx="http://schemas.microsoft.com/office/drawing/2014/chartex" xmlns:cx1="http://schemas.microsoft.com/office/drawing/2015/9/8/chartex" xmlns:cx2="http://schemas.microsoft.com/office/drawing/2015/10/21/chartex" xmlns:cx3="http://schemas.microsoft.com/office/drawing/2016/5/9/chartex" xmlns:cx4="http://schemas.microsoft.com/office/drawing/2016/5/10/chartex" xmlns:cx5="http://schemas.microsoft.com/office/drawing/2016/5/11/chartex" xmlns:cx6="http://schemas.microsoft.com/office/drawing/2016/5/12/chartex" xmlns:cx7="http://schemas.microsoft.com/office/drawing/2016/5/13/chartex" xmlns:cx8="http://schemas.microsoft.com/office/drawing/2016/5/14/chartex" xmlns:mc="http://schemas.openxmlformats.org/markup-compatibility/2006" xmlns:aink="http://schemas.microsoft.com/office/drawing/2016/ink" xmlns:am3d="http://schemas.microsoft.com/office/drawing/2017/model3d" xmlns:o="urn:schemas-microsoft-com:office:office" xmlns:oel="http://schemas.microsoft.com/office/2019/extlst" xmlns:r="http://schemas.openxmlformats.org/officeDocument/2006/relationships" xmlns:m="http://schemas.openxmlformats.org/officeDocument/2006/math" xmlns:v="urn:schemas-microsoft-com:vml" xmlns:wp14="http://schemas.microsoft.com/office/word/2010/wordprocessingDrawing" xmlns:wp="http://schemas.openxmlformats.org/drawingml/2006/wordprocessingDrawing" xmlns:w10="urn:schemas-microsoft-com:office:word" xmlns:w="http://schemas.openxmlformats.org/wordprocessingml/2006/main" xmlns:w14="http://schemas.microsoft.com/office/word/2010/wordml" xmlns:w15="http://schemas.microsoft.com/office/word/2012/wordml" xmlns:w16cex="http://schemas.microsoft.com/office/word/2018/wordml/cex" xmlns:w16cid="http://schemas.microsoft.com/office/word/2016/wordml/cid" xmlns:w16="http://schemas.microsoft.com/office/word/2018/wordml" xmlns:w16sdtdh="http://schemas.microsoft.com/office/word/2020/wordml/sdtdatahash" xmlns:w16se="http://schemas.microsoft.com/office/word/2015/wordml/symex" xmlns:wpg="http://schemas.microsoft.com/office/word/2010/wordprocessingGroup" xmlns:wpi="http://schemas.microsoft.com/office/word/2010/wordprocessingInk" xmlns:wne="http://schemas.microsoft.com/office/word/2006/wordml" xmlns:wps="http://schemas.microsoft.com/office/word/2010/wordprocessingShape" mc:Ignorable="w14 w15 w16se w16cid w16 w16cex w16sdtdh wp14">
   <w:endnote w:type="separator" w:id="-1">
     <w:p>
       <w:pPr>
@@ -794,7 +904,7 @@
 </file>
 
 <file path=word/footer1.xml><?xml version="1.0" encoding="utf-8"?>
-<w:ftr xmlns:wpc="http://schemas.microsoft.com/office/word/2010/wordprocessingCanvas" xmlns:cx="http://schemas.microsoft.com/office/drawing/2014/chartex" xmlns:cx1="http://schemas.microsoft.com/office/drawing/2015/9/8/chartex" xmlns:cx2="http://schemas.microsoft.com/office/drawing/2015/10/21/chartex" xmlns:cx3="http://schemas.microsoft.com/office/drawing/2016/5/9/chartex" xmlns:cx4="http://schemas.microsoft.com/office/drawing/2016/5/10/chartex" xmlns:cx5="http://schemas.microsoft.com/office/drawing/2016/5/11/chartex" xmlns:cx6="http://schemas.microsoft.com/office/drawing/2016/5/12/chartex" xmlns:cx7="http://schemas.microsoft.com/office/drawing/2016/5/13/chartex" xmlns:cx8="http://schemas.microsoft.com/office/drawing/2016/5/14/chartex" xmlns:mc="http://schemas.openxmlformats.org/markup-compatibility/2006" xmlns:aink="http://schemas.microsoft.com/office/drawing/2016/ink" xmlns:am3d="http://schemas.microsoft.com/office/drawing/2017/model3d" xmlns:o="urn:schemas-microsoft-com:office:office" xmlns:r="http://schemas.openxmlformats.org/officeDocument/2006/relationships" xmlns:m="http://schemas.openxmlformats.org/officeDocument/2006/math" xmlns:v="urn:schemas-microsoft-com:vml" xmlns:wp14="http://schemas.microsoft.com/office/word/2010/wordprocessingDrawing" xmlns:wp="http://schemas.openxmlformats.org/drawingml/2006/wordprocessingDrawing" xmlns:w10="urn:schemas-microsoft-com:office:word" xmlns:w="http://schemas.openxmlformats.org/wordprocessingml/2006/main" xmlns:w14="http://schemas.microsoft.com/office/word/2010/wordml" xmlns:w15="http://schemas.microsoft.com/office/word/2012/wordml" xmlns:w16cid="http://schemas.microsoft.com/office/word/2016/wordml/cid" xmlns:w16se="http://schemas.microsoft.com/office/word/2015/wordml/symex" xmlns:wpg="http://schemas.microsoft.com/office/word/2010/wordprocessingGroup" xmlns:wpi="http://schemas.microsoft.com/office/word/2010/wordprocessingInk" xmlns:wne="http://schemas.microsoft.com/office/word/2006/wordml" xmlns:wps="http://schemas.microsoft.com/office/word/2010/wordprocessingShape" mc:Ignorable="w14 w15 w16se w16cid wp14">
+<w:ftr xmlns:wpc="http://schemas.microsoft.com/office/word/2010/wordprocessingCanvas" xmlns:cx="http://schemas.microsoft.com/office/drawing/2014/chartex" xmlns:cx1="http://schemas.microsoft.com/office/drawing/2015/9/8/chartex" xmlns:cx2="http://schemas.microsoft.com/office/drawing/2015/10/21/chartex" xmlns:cx3="http://schemas.microsoft.com/office/drawing/2016/5/9/chartex" xmlns:cx4="http://schemas.microsoft.com/office/drawing/2016/5/10/chartex" xmlns:cx5="http://schemas.microsoft.com/office/drawing/2016/5/11/chartex" xmlns:cx6="http://schemas.microsoft.com/office/drawing/2016/5/12/chartex" xmlns:cx7="http://schemas.microsoft.com/office/drawing/2016/5/13/chartex" xmlns:cx8="http://schemas.microsoft.com/office/drawing/2016/5/14/chartex" xmlns:mc="http://schemas.openxmlformats.org/markup-compatibility/2006" xmlns:aink="http://schemas.microsoft.com/office/drawing/2016/ink" xmlns:am3d="http://schemas.microsoft.com/office/drawing/2017/model3d" xmlns:o="urn:schemas-microsoft-com:office:office" xmlns:oel="http://schemas.microsoft.com/office/2019/extlst" xmlns:r="http://schemas.openxmlformats.org/officeDocument/2006/relationships" xmlns:m="http://schemas.openxmlformats.org/officeDocument/2006/math" xmlns:v="urn:schemas-microsoft-com:vml" xmlns:wp14="http://schemas.microsoft.com/office/word/2010/wordprocessingDrawing" xmlns:wp="http://schemas.openxmlformats.org/drawingml/2006/wordprocessingDrawing" xmlns:w10="urn:schemas-microsoft-com:office:word" xmlns:w="http://schemas.openxmlformats.org/wordprocessingml/2006/main" xmlns:w14="http://schemas.microsoft.com/office/word/2010/wordml" xmlns:w15="http://schemas.microsoft.com/office/word/2012/wordml" xmlns:w16cex="http://schemas.microsoft.com/office/word/2018/wordml/cex" xmlns:w16cid="http://schemas.microsoft.com/office/word/2016/wordml/cid" xmlns:w16="http://schemas.microsoft.com/office/word/2018/wordml" xmlns:w16sdtdh="http://schemas.microsoft.com/office/word/2020/wordml/sdtdatahash" xmlns:w16se="http://schemas.microsoft.com/office/word/2015/wordml/symex" xmlns:wpg="http://schemas.microsoft.com/office/word/2010/wordprocessingGroup" xmlns:wpi="http://schemas.microsoft.com/office/word/2010/wordprocessingInk" xmlns:wne="http://schemas.microsoft.com/office/word/2006/wordml" xmlns:wps="http://schemas.microsoft.com/office/word/2010/wordprocessingShape" mc:Ignorable="w14 w15 w16se w16cid w16 w16cex w16sdtdh wp14">
   <w:p>
     <w:pPr>
       <w:jc w:val="center"/>
@@ -819,8 +929,11 @@
       </w:rPr>
     </w:pPr>
     <w:r>
+      <w:rPr>
+        <w:noProof/>
+      </w:rPr>
       <w:pict w14:anchorId="1C214EF5">
-        <v:rect id="_x0000_i1046" style="width:0;height:1.5pt" o:hralign="center" o:hrstd="t" o:hr="t" fillcolor="#a0a0a0" stroked="f"/>
+        <v:rect id="_x0000_i1025" alt="" style="width:453.6pt;height:.05pt;mso-width-percent:0;mso-height-percent:0;mso-width-percent:0;mso-height-percent:0" o:hralign="center" o:hrstd="t" o:hr="t" fillcolor="#a0a0a0" stroked="f"/>
       </w:pict>
     </w:r>
   </w:p>
@@ -1006,7 +1119,7 @@
 </file>
 
 <file path=word/footnotes.xml><?xml version="1.0" encoding="utf-8"?>
-<w:footnotes xmlns:wpc="http://schemas.microsoft.com/office/word/2010/wordprocessingCanvas" xmlns:cx="http://schemas.microsoft.com/office/drawing/2014/chartex" xmlns:cx1="http://schemas.microsoft.com/office/drawing/2015/9/8/chartex" xmlns:cx2="http://schemas.microsoft.com/office/drawing/2015/10/21/chartex" xmlns:cx3="http://schemas.microsoft.com/office/drawing/2016/5/9/chartex" xmlns:cx4="http://schemas.microsoft.com/office/drawing/2016/5/10/chartex" xmlns:cx5="http://schemas.microsoft.com/office/drawing/2016/5/11/chartex" xmlns:cx6="http://schemas.microsoft.com/office/drawing/2016/5/12/chartex" xmlns:cx7="http://schemas.microsoft.com/office/drawing/2016/5/13/chartex" xmlns:cx8="http://schemas.microsoft.com/office/drawing/2016/5/14/chartex" xmlns:mc="http://schemas.openxmlformats.org/markup-compatibility/2006" xmlns:aink="http://schemas.microsoft.com/office/drawing/2016/ink" xmlns:am3d="http://schemas.microsoft.com/office/drawing/2017/model3d" xmlns:o="urn:schemas-microsoft-com:office:office" xmlns:r="http://schemas.openxmlformats.org/officeDocument/2006/relationships" xmlns:m="http://schemas.openxmlformats.org/officeDocument/2006/math" xmlns:v="urn:schemas-microsoft-com:vml" xmlns:wp14="http://schemas.microsoft.com/office/word/2010/wordprocessingDrawing" xmlns:wp="http://schemas.openxmlformats.org/drawingml/2006/wordprocessingDrawing" xmlns:w10="urn:schemas-microsoft-com:office:word" xmlns:w="http://schemas.openxmlformats.org/wordprocessingml/2006/main" xmlns:w14="http://schemas.microsoft.com/office/word/2010/wordml" xmlns:w15="http://schemas.microsoft.com/office/word/2012/wordml" xmlns:w16cid="http://schemas.microsoft.com/office/word/2016/wordml/cid" xmlns:w16se="http://schemas.microsoft.com/office/word/2015/wordml/symex" xmlns:wpg="http://schemas.microsoft.com/office/word/2010/wordprocessingGroup" xmlns:wpi="http://schemas.microsoft.com/office/word/2010/wordprocessingInk" xmlns:wne="http://schemas.microsoft.com/office/word/2006/wordml" xmlns:wps="http://schemas.microsoft.com/office/word/2010/wordprocessingShape" mc:Ignorable="w14 w15 w16se w16cid wp14">
+<w:footnotes xmlns:wpc="http://schemas.microsoft.com/office/word/2010/wordprocessingCanvas" xmlns:cx="http://schemas.microsoft.com/office/drawing/2014/chartex" xmlns:cx1="http://schemas.microsoft.com/office/drawing/2015/9/8/chartex" xmlns:cx2="http://schemas.microsoft.com/office/drawing/2015/10/21/chartex" xmlns:cx3="http://schemas.microsoft.com/office/drawing/2016/5/9/chartex" xmlns:cx4="http://schemas.microsoft.com/office/drawing/2016/5/10/chartex" xmlns:cx5="http://schemas.microsoft.com/office/drawing/2016/5/11/chartex" xmlns:cx6="http://schemas.microsoft.com/office/drawing/2016/5/12/chartex" xmlns:cx7="http://schemas.microsoft.com/office/drawing/2016/5/13/chartex" xmlns:cx8="http://schemas.microsoft.com/office/drawing/2016/5/14/chartex" xmlns:mc="http://schemas.openxmlformats.org/markup-compatibility/2006" xmlns:aink="http://schemas.microsoft.com/office/drawing/2016/ink" xmlns:am3d="http://schemas.microsoft.com/office/drawing/2017/model3d" xmlns:o="urn:schemas-microsoft-com:office:office" xmlns:oel="http://schemas.microsoft.com/office/2019/extlst" xmlns:r="http://schemas.openxmlformats.org/officeDocument/2006/relationships" xmlns:m="http://schemas.openxmlformats.org/officeDocument/2006/math" xmlns:v="urn:schemas-microsoft-com:vml" xmlns:wp14="http://schemas.microsoft.com/office/word/2010/wordprocessingDrawing" xmlns:wp="http://schemas.openxmlformats.org/drawingml/2006/wordprocessingDrawing" xmlns:w10="urn:schemas-microsoft-com:office:word" xmlns:w="http://schemas.openxmlformats.org/wordprocessingml/2006/main" xmlns:w14="http://schemas.microsoft.com/office/word/2010/wordml" xmlns:w15="http://schemas.microsoft.com/office/word/2012/wordml" xmlns:w16cex="http://schemas.microsoft.com/office/word/2018/wordml/cex" xmlns:w16cid="http://schemas.microsoft.com/office/word/2016/wordml/cid" xmlns:w16="http://schemas.microsoft.com/office/word/2018/wordml" xmlns:w16sdtdh="http://schemas.microsoft.com/office/word/2020/wordml/sdtdatahash" xmlns:w16se="http://schemas.microsoft.com/office/word/2015/wordml/symex" xmlns:wpg="http://schemas.microsoft.com/office/word/2010/wordprocessingGroup" xmlns:wpi="http://schemas.microsoft.com/office/word/2010/wordprocessingInk" xmlns:wne="http://schemas.microsoft.com/office/word/2006/wordml" xmlns:wps="http://schemas.microsoft.com/office/word/2010/wordprocessingShape" mc:Ignorable="w14 w15 w16se w16cid w16 w16cex w16sdtdh wp14">
   <w:footnote w:type="separator" w:id="-1">
     <w:p>
       <w:pPr>
@@ -1031,7 +1144,7 @@
 </file>
 
 <file path=word/numbering.xml><?xml version="1.0" encoding="utf-8"?>
-<w:numbering xmlns:wpc="http://schemas.microsoft.com/office/word/2010/wordprocessingCanvas" xmlns:cx="http://schemas.microsoft.com/office/drawing/2014/chartex" xmlns:cx1="http://schemas.microsoft.com/office/drawing/2015/9/8/chartex" xmlns:cx2="http://schemas.microsoft.com/office/drawing/2015/10/21/chartex" xmlns:cx3="http://schemas.microsoft.com/office/drawing/2016/5/9/chartex" xmlns:cx4="http://schemas.microsoft.com/office/drawing/2016/5/10/chartex" xmlns:cx5="http://schemas.microsoft.com/office/drawing/2016/5/11/chartex" xmlns:cx6="http://schemas.microsoft.com/office/drawing/2016/5/12/chartex" xmlns:cx7="http://schemas.microsoft.com/office/drawing/2016/5/13/chartex" xmlns:cx8="http://schemas.microsoft.com/office/drawing/2016/5/14/chartex" xmlns:mc="http://schemas.openxmlformats.org/markup-compatibility/2006" xmlns:aink="http://schemas.microsoft.com/office/drawing/2016/ink" xmlns:am3d="http://schemas.microsoft.com/office/drawing/2017/model3d" xmlns:o="urn:schemas-microsoft-com:office:office" xmlns:r="http://schemas.openxmlformats.org/officeDocument/2006/relationships" xmlns:m="http://schemas.openxmlformats.org/officeDocument/2006/math" xmlns:v="urn:schemas-microsoft-com:vml" xmlns:wp14="http://schemas.microsoft.com/office/word/2010/wordprocessingDrawing" xmlns:wp="http://schemas.openxmlformats.org/drawingml/2006/wordprocessingDrawing" xmlns:w10="urn:schemas-microsoft-com:office:word" xmlns:w="http://schemas.openxmlformats.org/wordprocessingml/2006/main" xmlns:w14="http://schemas.microsoft.com/office/word/2010/wordml" xmlns:w15="http://schemas.microsoft.com/office/word/2012/wordml" xmlns:w16cid="http://schemas.microsoft.com/office/word/2016/wordml/cid" xmlns:w16se="http://schemas.microsoft.com/office/word/2015/wordml/symex" xmlns:wpg="http://schemas.microsoft.com/office/word/2010/wordprocessingGroup" xmlns:wpi="http://schemas.microsoft.com/office/word/2010/wordprocessingInk" xmlns:wne="http://schemas.microsoft.com/office/word/2006/wordml" xmlns:wps="http://schemas.microsoft.com/office/word/2010/wordprocessingShape" mc:Ignorable="w14 w15 w16se w16cid wp14">
+<w:numbering xmlns:wpc="http://schemas.microsoft.com/office/word/2010/wordprocessingCanvas" xmlns:cx="http://schemas.microsoft.com/office/drawing/2014/chartex" xmlns:cx1="http://schemas.microsoft.com/office/drawing/2015/9/8/chartex" xmlns:cx2="http://schemas.microsoft.com/office/drawing/2015/10/21/chartex" xmlns:cx3="http://schemas.microsoft.com/office/drawing/2016/5/9/chartex" xmlns:cx4="http://schemas.microsoft.com/office/drawing/2016/5/10/chartex" xmlns:cx5="http://schemas.microsoft.com/office/drawing/2016/5/11/chartex" xmlns:cx6="http://schemas.microsoft.com/office/drawing/2016/5/12/chartex" xmlns:cx7="http://schemas.microsoft.com/office/drawing/2016/5/13/chartex" xmlns:cx8="http://schemas.microsoft.com/office/drawing/2016/5/14/chartex" xmlns:mc="http://schemas.openxmlformats.org/markup-compatibility/2006" xmlns:aink="http://schemas.microsoft.com/office/drawing/2016/ink" xmlns:am3d="http://schemas.microsoft.com/office/drawing/2017/model3d" xmlns:o="urn:schemas-microsoft-com:office:office" xmlns:oel="http://schemas.microsoft.com/office/2019/extlst" xmlns:r="http://schemas.openxmlformats.org/officeDocument/2006/relationships" xmlns:m="http://schemas.openxmlformats.org/officeDocument/2006/math" xmlns:v="urn:schemas-microsoft-com:vml" xmlns:wp14="http://schemas.microsoft.com/office/word/2010/wordprocessingDrawing" xmlns:wp="http://schemas.openxmlformats.org/drawingml/2006/wordprocessingDrawing" xmlns:w10="urn:schemas-microsoft-com:office:word" xmlns:w="http://schemas.openxmlformats.org/wordprocessingml/2006/main" xmlns:w14="http://schemas.microsoft.com/office/word/2010/wordml" xmlns:w15="http://schemas.microsoft.com/office/word/2012/wordml" xmlns:w16cex="http://schemas.microsoft.com/office/word/2018/wordml/cex" xmlns:w16cid="http://schemas.microsoft.com/office/word/2016/wordml/cid" xmlns:w16="http://schemas.microsoft.com/office/word/2018/wordml" xmlns:w16sdtdh="http://schemas.microsoft.com/office/word/2020/wordml/sdtdatahash" xmlns:w16se="http://schemas.microsoft.com/office/word/2015/wordml/symex" xmlns:wpg="http://schemas.microsoft.com/office/word/2010/wordprocessingGroup" xmlns:wpi="http://schemas.microsoft.com/office/word/2010/wordprocessingInk" xmlns:wne="http://schemas.microsoft.com/office/word/2006/wordml" xmlns:wps="http://schemas.microsoft.com/office/word/2010/wordprocessingShape" mc:Ignorable="w14 w15 w16se w16cid w16 w16cex w16sdtdh wp14">
   <w:numPicBullet w:numPicBulletId="0">
     <w:pict>
       <v:shapetype id="_x0000_t75" coordsize="21600,21600" o:spt="75" o:preferrelative="t" path="m@4@5l@4@11@9@11@9@5xe" filled="f" stroked="f">
@@ -1053,7 +1166,7 @@
         <v:path o:extrusionok="f" gradientshapeok="t" o:connecttype="rect"/>
         <o:lock v:ext="edit" aspectratio="t"/>
       </v:shapetype>
-      <v:shape id="Graphic 2" o:spid="_x0000_i1043" type="#_x0000_t75" alt="Smart Phone" style="width:8.85pt;height:13.6pt;visibility:visible" o:gfxdata="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" o:bullet="t">
+      <v:shape id="_x0000_i1032" type="#_x0000_t75" alt="Smart Phone" style="width:8.75pt;height:13.75pt;visibility:visible" o:gfxdata="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" o:bullet="t">
         <v:imagedata r:id="rId1" o:title="" cropbottom="-1179f" cropleft="-20885f" cropright="-15484f"/>
       </v:shape>
     </w:pict>
@@ -1849,32 +1962,32 @@
       </w:rPr>
     </w:lvl>
   </w:abstractNum>
-  <w:num w:numId="1">
+  <w:num w:numId="1" w16cid:durableId="627783471">
     <w:abstractNumId w:val="0"/>
   </w:num>
-  <w:num w:numId="2">
+  <w:num w:numId="2" w16cid:durableId="2011325305">
     <w:abstractNumId w:val="2"/>
   </w:num>
-  <w:num w:numId="3">
+  <w:num w:numId="3" w16cid:durableId="146283148">
     <w:abstractNumId w:val="4"/>
   </w:num>
-  <w:num w:numId="4">
+  <w:num w:numId="4" w16cid:durableId="1540312615">
     <w:abstractNumId w:val="1"/>
   </w:num>
-  <w:num w:numId="5">
+  <w:num w:numId="5" w16cid:durableId="1386172832">
     <w:abstractNumId w:val="3"/>
   </w:num>
-  <w:num w:numId="6">
+  <w:num w:numId="6" w16cid:durableId="330373087">
     <w:abstractNumId w:val="5"/>
   </w:num>
-  <w:num w:numId="7">
+  <w:num w:numId="7" w16cid:durableId="546188245">
     <w:abstractNumId w:val="6"/>
   </w:num>
 </w:numbering>
 </file>
 
 <file path=word/styles.xml><?xml version="1.0" encoding="utf-8"?>
-<w:styles xmlns:mc="http://schemas.openxmlformats.org/markup-compatibility/2006" xmlns:r="http://schemas.openxmlformats.org/officeDocument/2006/relationships" xmlns:w="http://schemas.openxmlformats.org/wordprocessingml/2006/main" xmlns:w14="http://schemas.microsoft.com/office/word/2010/wordml" xmlns:w15="http://schemas.microsoft.com/office/word/2012/wordml" xmlns:w16cid="http://schemas.microsoft.com/office/word/2016/wordml/cid" xmlns:w16se="http://schemas.microsoft.com/office/word/2015/wordml/symex" mc:Ignorable="w14 w15 w16se w16cid">
+<w:styles xmlns:mc="http://schemas.openxmlformats.org/markup-compatibility/2006" xmlns:r="http://schemas.openxmlformats.org/officeDocument/2006/relationships" xmlns:w="http://schemas.openxmlformats.org/wordprocessingml/2006/main" xmlns:w14="http://schemas.microsoft.com/office/word/2010/wordml" xmlns:w15="http://schemas.microsoft.com/office/word/2012/wordml" xmlns:w16cex="http://schemas.microsoft.com/office/word/2018/wordml/cex" xmlns:w16cid="http://schemas.microsoft.com/office/word/2016/wordml/cid" xmlns:w16="http://schemas.microsoft.com/office/word/2018/wordml" xmlns:w16sdtdh="http://schemas.microsoft.com/office/word/2020/wordml/sdtdatahash" xmlns:w16se="http://schemas.microsoft.com/office/word/2015/wordml/symex" mc:Ignorable="w14 w15 w16se w16cid w16 w16cex w16sdtdh">
   <w:docDefaults>
     <w:rPrDefault>
       <w:rPr>
@@ -2271,9 +2384,9 @@
   <w:style w:type="paragraph" w:default="1" w:styleId="Normal">
     <w:name w:val="Normal"/>
     <w:qFormat/>
-    <w:rsid w:val="00584B53"/>
+    <w:rsid w:val="005C3D3E"/>
   </w:style>
-  <w:style w:type="paragraph" w:styleId="Heading1">
+  <w:style w:type="paragraph" w:styleId="Titre1">
     <w:name w:val="heading 1"/>
     <w:basedOn w:val="Normal"/>
     <w:next w:val="Normal"/>
@@ -2291,10 +2404,11 @@
       <w:szCs w:val="48"/>
     </w:rPr>
   </w:style>
-  <w:style w:type="paragraph" w:styleId="Heading2">
+  <w:style w:type="paragraph" w:styleId="Titre2">
     <w:name w:val="heading 2"/>
     <w:basedOn w:val="Normal"/>
     <w:next w:val="Normal"/>
+    <w:link w:val="Titre2Car"/>
     <w:uiPriority w:val="9"/>
     <w:unhideWhenUsed/>
     <w:qFormat/>
@@ -2310,7 +2424,7 @@
       <w:szCs w:val="36"/>
     </w:rPr>
   </w:style>
-  <w:style w:type="paragraph" w:styleId="Heading3">
+  <w:style w:type="paragraph" w:styleId="Titre3">
     <w:name w:val="heading 3"/>
     <w:basedOn w:val="Normal"/>
     <w:next w:val="Normal"/>
@@ -2329,7 +2443,7 @@
       <w:szCs w:val="28"/>
     </w:rPr>
   </w:style>
-  <w:style w:type="paragraph" w:styleId="Heading4">
+  <w:style w:type="paragraph" w:styleId="Titre4">
     <w:name w:val="heading 4"/>
     <w:basedOn w:val="Normal"/>
     <w:next w:val="Normal"/>
@@ -2346,7 +2460,7 @@
       <w:b/>
     </w:rPr>
   </w:style>
-  <w:style w:type="paragraph" w:styleId="Heading5">
+  <w:style w:type="paragraph" w:styleId="Titre5">
     <w:name w:val="heading 5"/>
     <w:basedOn w:val="Normal"/>
     <w:next w:val="Normal"/>
@@ -2366,7 +2480,7 @@
       <w:szCs w:val="22"/>
     </w:rPr>
   </w:style>
-  <w:style w:type="paragraph" w:styleId="Heading6">
+  <w:style w:type="paragraph" w:styleId="Titre6">
     <w:name w:val="heading 6"/>
     <w:basedOn w:val="Normal"/>
     <w:next w:val="Normal"/>
@@ -2386,13 +2500,13 @@
       <w:szCs w:val="20"/>
     </w:rPr>
   </w:style>
-  <w:style w:type="character" w:default="1" w:styleId="DefaultParagraphFont">
+  <w:style w:type="character" w:default="1" w:styleId="Policepardfaut">
     <w:name w:val="Default Paragraph Font"/>
     <w:uiPriority w:val="1"/>
     <w:semiHidden/>
     <w:unhideWhenUsed/>
   </w:style>
-  <w:style w:type="table" w:default="1" w:styleId="TableNormal">
+  <w:style w:type="table" w:default="1" w:styleId="TableauNormal">
     <w:name w:val="Normal Table"/>
     <w:uiPriority w:val="99"/>
     <w:semiHidden/>
@@ -2407,13 +2521,13 @@
       </w:tblCellMar>
     </w:tblPr>
   </w:style>
-  <w:style w:type="numbering" w:default="1" w:styleId="NoList">
+  <w:style w:type="numbering" w:default="1" w:styleId="Aucuneliste">
     <w:name w:val="No List"/>
     <w:uiPriority w:val="99"/>
     <w:semiHidden/>
     <w:unhideWhenUsed/>
   </w:style>
-  <w:style w:type="paragraph" w:styleId="Title">
+  <w:style w:type="paragraph" w:styleId="Titre">
     <w:name w:val="Title"/>
     <w:basedOn w:val="Normal"/>
     <w:next w:val="Normal"/>
@@ -2430,10 +2544,10 @@
       <w:szCs w:val="72"/>
     </w:rPr>
   </w:style>
-  <w:style w:type="paragraph" w:styleId="BalloonText">
+  <w:style w:type="paragraph" w:styleId="Textedebulles">
     <w:name w:val="Balloon Text"/>
     <w:basedOn w:val="Normal"/>
-    <w:link w:val="BalloonTextChar"/>
+    <w:link w:val="TextedebullesCar"/>
     <w:uiPriority w:val="99"/>
     <w:semiHidden/>
     <w:unhideWhenUsed/>
@@ -2447,10 +2561,10 @@
       <w:szCs w:val="16"/>
     </w:rPr>
   </w:style>
-  <w:style w:type="character" w:customStyle="1" w:styleId="BalloonTextChar">
-    <w:name w:val="Balloon Text Char"/>
-    <w:basedOn w:val="DefaultParagraphFont"/>
-    <w:link w:val="BalloonText"/>
+  <w:style w:type="character" w:customStyle="1" w:styleId="TextedebullesCar">
+    <w:name w:val="Texte de bulles Car"/>
+    <w:basedOn w:val="Policepardfaut"/>
+    <w:link w:val="Textedebulles"/>
     <w:uiPriority w:val="99"/>
     <w:semiHidden/>
     <w:rsid w:val="00BD6073"/>
@@ -2460,9 +2574,9 @@
       <w:szCs w:val="16"/>
     </w:rPr>
   </w:style>
-  <w:style w:type="character" w:styleId="Hyperlink">
+  <w:style w:type="character" w:styleId="Lienhypertexte">
     <w:name w:val="Hyperlink"/>
-    <w:basedOn w:val="DefaultParagraphFont"/>
+    <w:basedOn w:val="Policepardfaut"/>
     <w:uiPriority w:val="99"/>
     <w:unhideWhenUsed/>
     <w:rsid w:val="00CA58BF"/>
@@ -2471,7 +2585,7 @@
       <w:u w:val="single"/>
     </w:rPr>
   </w:style>
-  <w:style w:type="paragraph" w:styleId="ListParagraph">
+  <w:style w:type="paragraph" w:styleId="Paragraphedeliste">
     <w:name w:val="List Paragraph"/>
     <w:basedOn w:val="Normal"/>
     <w:uiPriority w:val="34"/>
@@ -2482,10 +2596,10 @@
       <w:contextualSpacing/>
     </w:pPr>
   </w:style>
-  <w:style w:type="paragraph" w:styleId="Header">
+  <w:style w:type="paragraph" w:styleId="En-tte">
     <w:name w:val="header"/>
     <w:basedOn w:val="Normal"/>
-    <w:link w:val="HeaderChar"/>
+    <w:link w:val="En-tteCar"/>
     <w:uiPriority w:val="99"/>
     <w:unhideWhenUsed/>
     <w:rsid w:val="00D544AD"/>
@@ -2497,17 +2611,17 @@
       <w:spacing w:line="240" w:lineRule="auto"/>
     </w:pPr>
   </w:style>
-  <w:style w:type="character" w:customStyle="1" w:styleId="HeaderChar">
-    <w:name w:val="Header Char"/>
-    <w:basedOn w:val="DefaultParagraphFont"/>
-    <w:link w:val="Header"/>
+  <w:style w:type="character" w:customStyle="1" w:styleId="En-tteCar">
+    <w:name w:val="En-tête Car"/>
+    <w:basedOn w:val="Policepardfaut"/>
+    <w:link w:val="En-tte"/>
     <w:uiPriority w:val="99"/>
     <w:rsid w:val="00D544AD"/>
   </w:style>
-  <w:style w:type="paragraph" w:styleId="Footer">
+  <w:style w:type="paragraph" w:styleId="Pieddepage">
     <w:name w:val="footer"/>
     <w:basedOn w:val="Normal"/>
-    <w:link w:val="FooterChar"/>
+    <w:link w:val="PieddepageCar"/>
     <w:uiPriority w:val="99"/>
     <w:unhideWhenUsed/>
     <w:rsid w:val="00D544AD"/>
@@ -2519,10 +2633,10 @@
       <w:spacing w:line="240" w:lineRule="auto"/>
     </w:pPr>
   </w:style>
-  <w:style w:type="character" w:customStyle="1" w:styleId="FooterChar">
-    <w:name w:val="Footer Char"/>
-    <w:basedOn w:val="DefaultParagraphFont"/>
-    <w:link w:val="Footer"/>
+  <w:style w:type="character" w:customStyle="1" w:styleId="PieddepageCar">
+    <w:name w:val="Pied de page Car"/>
+    <w:basedOn w:val="Policepardfaut"/>
+    <w:link w:val="Pieddepage"/>
     <w:uiPriority w:val="99"/>
     <w:rsid w:val="00D544AD"/>
   </w:style>
@@ -2541,9 +2655,9 @@
       <w:lang w:eastAsia="fr-FR"/>
     </w:rPr>
   </w:style>
-  <w:style w:type="character" w:styleId="UnresolvedMention">
+  <w:style w:type="character" w:styleId="Mentionnonrsolue">
     <w:name w:val="Unresolved Mention"/>
-    <w:basedOn w:val="DefaultParagraphFont"/>
+    <w:basedOn w:val="Policepardfaut"/>
     <w:uiPriority w:val="99"/>
     <w:semiHidden/>
     <w:unhideWhenUsed/>
@@ -2553,7 +2667,7 @@
       <w:shd w:val="clear" w:color="auto" w:fill="E1DFDD"/>
     </w:rPr>
   </w:style>
-  <w:style w:type="paragraph" w:styleId="Subtitle">
+  <w:style w:type="paragraph" w:styleId="Sous-titre">
     <w:name w:val="Subtitle"/>
     <w:basedOn w:val="Normal"/>
     <w:next w:val="Normal"/>
@@ -2573,7 +2687,7 @@
     </w:rPr>
   </w:style>
   <w:style w:type="table" w:customStyle="1" w:styleId="a">
-    <w:basedOn w:val="TableNormal"/>
+    <w:basedOn w:val="TableauNormal"/>
     <w:tblPr>
       <w:tblStyleRowBandSize w:val="1"/>
       <w:tblStyleColBandSize w:val="1"/>
@@ -2584,7 +2698,7 @@
     </w:tblPr>
   </w:style>
   <w:style w:type="table" w:customStyle="1" w:styleId="a0">
-    <w:basedOn w:val="TableNormal"/>
+    <w:basedOn w:val="TableauNormal"/>
     <w:tblPr>
       <w:tblStyleRowBandSize w:val="1"/>
       <w:tblStyleColBandSize w:val="1"/>
@@ -2594,9 +2708,9 @@
       </w:tblCellMar>
     </w:tblPr>
   </w:style>
-  <w:style w:type="character" w:styleId="FollowedHyperlink">
+  <w:style w:type="character" w:styleId="Lienhypertextesuivivisit">
     <w:name w:val="FollowedHyperlink"/>
-    <w:basedOn w:val="DefaultParagraphFont"/>
+    <w:basedOn w:val="Policepardfaut"/>
     <w:uiPriority w:val="99"/>
     <w:semiHidden/>
     <w:unhideWhenUsed/>
@@ -2604,6 +2718,18 @@
     <w:rPr>
       <w:color w:val="800080" w:themeColor="followedHyperlink"/>
       <w:u w:val="single"/>
+    </w:rPr>
+  </w:style>
+  <w:style w:type="character" w:customStyle="1" w:styleId="Titre2Car">
+    <w:name w:val="Titre 2 Car"/>
+    <w:basedOn w:val="Policepardfaut"/>
+    <w:link w:val="Titre2"/>
+    <w:uiPriority w:val="9"/>
+    <w:rsid w:val="005C3D3E"/>
+    <w:rPr>
+      <w:b/>
+      <w:sz w:val="36"/>
+      <w:szCs w:val="36"/>
     </w:rPr>
   </w:style>
 </w:styles>

</xml_diff>

<commit_message>
- deux cours collectifs offerts
</commit_message>
<xml_diff>
--- a/src/assets/documents/CGV.docx
+++ b/src/assets/documents/CGV.docx
@@ -726,33 +726,33 @@
         <w:pStyle w:val="Titre2"/>
       </w:pPr>
       <w:r>
-        <w:t xml:space="preserve">Article </w:t>
-      </w:r>
-      <w:r>
-        <w:t>9</w:t>
-      </w:r>
-      <w:r>
-        <w:t xml:space="preserve"> : </w:t>
-      </w:r>
-      <w:r>
-        <w:t>Deux mois de suivi</w:t>
-      </w:r>
-      <w:r>
-        <w:t xml:space="preserve"> offert </w:t>
-      </w:r>
-    </w:p>
-    <w:p>
-      <w:pPr>
-        <w:jc w:val="both"/>
-      </w:pPr>
-      <w:r>
-        <w:t xml:space="preserve">Une fois le programme terminé deux mois de suivi vous sont offerts dans le cadre de cours collectifs. Ces deux mois doivent </w:t>
-      </w:r>
-      <w:r>
-        <w:t xml:space="preserve">impérativement </w:t>
-      </w:r>
-      <w:r>
-        <w:t>être consécutifs au programme (de date à date). Ils ne peuvent en aucun cas être repoussés à une date ultérieure.</w:t>
+        <w:t xml:space="preserve">Article 9 : </w:t>
+      </w:r>
+      <w:r>
+        <w:t>Deux c</w:t>
+      </w:r>
+      <w:r>
+        <w:t>ours collectifs</w:t>
+      </w:r>
+      <w:r>
+        <w:t xml:space="preserve"> offert</w:t>
+      </w:r>
+      <w:r>
+        <w:t>s</w:t>
+      </w:r>
+    </w:p>
+    <w:p>
+      <w:pPr>
+        <w:jc w:val="both"/>
+      </w:pPr>
+      <w:r>
+        <w:t xml:space="preserve">Une fois le programme terminé </w:t>
+      </w:r>
+      <w:r>
+        <w:t>vous disposez de 30 jours pour effectuer 2 cours collectifs qui vous sont offerts</w:t>
+      </w:r>
+      <w:r>
+        <w:t xml:space="preserve">. Ces deux cours doivent impérativement être consécutifs au programme (de date à date). Ils ne peuvent en aucun cas être repoussés à une date ultérieure.  </w:t>
       </w:r>
     </w:p>
     <w:p>
@@ -1166,7 +1166,7 @@
         <v:path o:extrusionok="f" gradientshapeok="t" o:connecttype="rect"/>
         <o:lock v:ext="edit" aspectratio="t"/>
       </v:shapetype>
-      <v:shape id="_x0000_i1032" type="#_x0000_t75" alt="Smart Phone" style="width:8.75pt;height:13.75pt;visibility:visible" o:gfxdata="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" o:bullet="t">
+      <v:shape id="_x0000_i1031" type="#_x0000_t75" alt="Smart Phone" style="width:9pt;height:14pt;visibility:visible" o:gfxdata="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" o:bullet="t">
         <v:imagedata r:id="rId1" o:title="" cropbottom="-1179f" cropleft="-20885f" cropright="-15484f"/>
       </v:shape>
     </w:pict>

</xml_diff>

<commit_message>
CGV - Mars 2023
</commit_message>
<xml_diff>
--- a/src/assets/documents/CGV.docx
+++ b/src/assets/documents/CGV.docx
@@ -1,6 +1,6 @@
 
 <file path=word/document.xml><?xml version="1.0" encoding="utf-8"?>
-<w:document xmlns:wpc="http://schemas.microsoft.com/office/word/2010/wordprocessingCanvas" xmlns:cx="http://schemas.microsoft.com/office/drawing/2014/chartex" xmlns:cx1="http://schemas.microsoft.com/office/drawing/2015/9/8/chartex" xmlns:cx2="http://schemas.microsoft.com/office/drawing/2015/10/21/chartex" xmlns:cx3="http://schemas.microsoft.com/office/drawing/2016/5/9/chartex" xmlns:cx4="http://schemas.microsoft.com/office/drawing/2016/5/10/chartex" xmlns:cx5="http://schemas.microsoft.com/office/drawing/2016/5/11/chartex" xmlns:cx6="http://schemas.microsoft.com/office/drawing/2016/5/12/chartex" xmlns:cx7="http://schemas.microsoft.com/office/drawing/2016/5/13/chartex" xmlns:cx8="http://schemas.microsoft.com/office/drawing/2016/5/14/chartex" xmlns:mc="http://schemas.openxmlformats.org/markup-compatibility/2006" xmlns:aink="http://schemas.microsoft.com/office/drawing/2016/ink" xmlns:am3d="http://schemas.microsoft.com/office/drawing/2017/model3d" xmlns:o="urn:schemas-microsoft-com:office:office" xmlns:oel="http://schemas.microsoft.com/office/2019/extlst" xmlns:r="http://schemas.openxmlformats.org/officeDocument/2006/relationships" xmlns:m="http://schemas.openxmlformats.org/officeDocument/2006/math" xmlns:v="urn:schemas-microsoft-com:vml" xmlns:wp14="http://schemas.microsoft.com/office/word/2010/wordprocessingDrawing" xmlns:wp="http://schemas.openxmlformats.org/drawingml/2006/wordprocessingDrawing" xmlns:w10="urn:schemas-microsoft-com:office:word" xmlns:w="http://schemas.openxmlformats.org/wordprocessingml/2006/main" xmlns:w14="http://schemas.microsoft.com/office/word/2010/wordml" xmlns:w15="http://schemas.microsoft.com/office/word/2012/wordml" xmlns:w16cex="http://schemas.microsoft.com/office/word/2018/wordml/cex" xmlns:w16cid="http://schemas.microsoft.com/office/word/2016/wordml/cid" xmlns:w16="http://schemas.microsoft.com/office/word/2018/wordml" xmlns:w16sdtdh="http://schemas.microsoft.com/office/word/2020/wordml/sdtdatahash" xmlns:w16se="http://schemas.microsoft.com/office/word/2015/wordml/symex" xmlns:wpg="http://schemas.microsoft.com/office/word/2010/wordprocessingGroup" xmlns:wpi="http://schemas.microsoft.com/office/word/2010/wordprocessingInk" xmlns:wne="http://schemas.microsoft.com/office/word/2006/wordml" xmlns:wps="http://schemas.microsoft.com/office/word/2010/wordprocessingShape" mc:Ignorable="w14 w15 w16se w16cid w16 w16cex w16sdtdh wp14">
+<w:document xmlns:wpc="http://schemas.microsoft.com/office/word/2010/wordprocessingCanvas" xmlns:cx="http://schemas.microsoft.com/office/drawing/2014/chartex" xmlns:cx1="http://schemas.microsoft.com/office/drawing/2015/9/8/chartex" xmlns:cx2="http://schemas.microsoft.com/office/drawing/2015/10/21/chartex" xmlns:cx3="http://schemas.microsoft.com/office/drawing/2016/5/9/chartex" xmlns:cx4="http://schemas.microsoft.com/office/drawing/2016/5/10/chartex" xmlns:cx5="http://schemas.microsoft.com/office/drawing/2016/5/11/chartex" xmlns:cx6="http://schemas.microsoft.com/office/drawing/2016/5/12/chartex" xmlns:cx7="http://schemas.microsoft.com/office/drawing/2016/5/13/chartex" xmlns:cx8="http://schemas.microsoft.com/office/drawing/2016/5/14/chartex" xmlns:mc="http://schemas.openxmlformats.org/markup-compatibility/2006" xmlns:aink="http://schemas.microsoft.com/office/drawing/2016/ink" xmlns:am3d="http://schemas.microsoft.com/office/drawing/2017/model3d" xmlns:o="urn:schemas-microsoft-com:office:office" xmlns:oel="http://schemas.microsoft.com/office/2019/extlst" xmlns:r="http://schemas.openxmlformats.org/officeDocument/2006/relationships" xmlns:m="http://schemas.openxmlformats.org/officeDocument/2006/math" xmlns:v="urn:schemas-microsoft-com:vml" xmlns:wp14="http://schemas.microsoft.com/office/word/2010/wordprocessingDrawing" xmlns:wp="http://schemas.openxmlformats.org/drawingml/2006/wordprocessingDrawing" xmlns:w10="urn:schemas-microsoft-com:office:word" xmlns:w="http://schemas.openxmlformats.org/wordprocessingml/2006/main" xmlns:w14="http://schemas.microsoft.com/office/word/2010/wordml" xmlns:w15="http://schemas.microsoft.com/office/word/2012/wordml" xmlns:w16cex="http://schemas.microsoft.com/office/word/2018/wordml/cex" xmlns:w16cid="http://schemas.microsoft.com/office/word/2016/wordml/cid" xmlns:w16="http://schemas.microsoft.com/office/word/2018/wordml" xmlns:w16du="http://schemas.microsoft.com/office/word/2023/wordml/word16du" xmlns:w16sdtdh="http://schemas.microsoft.com/office/word/2020/wordml/sdtdatahash" xmlns:w16se="http://schemas.microsoft.com/office/word/2015/wordml/symex" xmlns:wpg="http://schemas.microsoft.com/office/word/2010/wordprocessingGroup" xmlns:wpi="http://schemas.microsoft.com/office/word/2010/wordprocessingInk" xmlns:wne="http://schemas.microsoft.com/office/word/2006/wordml" xmlns:wps="http://schemas.microsoft.com/office/word/2010/wordprocessingShape" mc:Ignorable="w14 w15 w16se w16cid w16 w16cex w16sdtdh wp14">
   <w:body>
     <w:p>
       <w:pPr>
@@ -729,7 +729,7 @@
         <w:t xml:space="preserve">Article 9 : </w:t>
       </w:r>
       <w:r>
-        <w:t>Deux c</w:t>
+        <w:t>C</w:t>
       </w:r>
       <w:r>
         <w:t>ours collectifs</w:t>
@@ -746,13 +746,25 @@
         <w:jc w:val="both"/>
       </w:pPr>
       <w:r>
-        <w:t xml:space="preserve">Une fois le programme terminé </w:t>
-      </w:r>
-      <w:r>
-        <w:t>vous disposez de 30 jours pour effectuer 2 cours collectifs qui vous sont offerts</w:t>
-      </w:r>
-      <w:r>
-        <w:t xml:space="preserve">. Ces deux cours doivent impérativement être consécutifs au programme (de date à date). Ils ne peuvent en aucun cas être repoussés à une date ultérieure.  </w:t>
+        <w:t>Une fois le programme terminé</w:t>
+      </w:r>
+      <w:r>
+        <w:t xml:space="preserve">, </w:t>
+      </w:r>
+      <w:r>
+        <w:t>4</w:t>
+      </w:r>
+      <w:r>
+        <w:t xml:space="preserve"> cours collectifs qui vous sont offerts</w:t>
+      </w:r>
+      <w:r>
+        <w:t xml:space="preserve">. Ces cours doivent impérativement être consécutifs au programme. </w:t>
+      </w:r>
+      <w:r>
+        <w:t xml:space="preserve">Vous disposez de deux mois pour les suivre. </w:t>
+      </w:r>
+      <w:r>
+        <w:t>Ils ne peuvent en aucun cas être repoussés à une date ultérieure.</w:t>
       </w:r>
     </w:p>
     <w:p>
@@ -879,7 +891,7 @@
 </file>
 
 <file path=word/endnotes.xml><?xml version="1.0" encoding="utf-8"?>
-<w:endnotes xmlns:wpc="http://schemas.microsoft.com/office/word/2010/wordprocessingCanvas" xmlns:cx="http://schemas.microsoft.com/office/drawing/2014/chartex" xmlns:cx1="http://schemas.microsoft.com/office/drawing/2015/9/8/chartex" xmlns:cx2="http://schemas.microsoft.com/office/drawing/2015/10/21/chartex" xmlns:cx3="http://schemas.microsoft.com/office/drawing/2016/5/9/chartex" xmlns:cx4="http://schemas.microsoft.com/office/drawing/2016/5/10/chartex" xmlns:cx5="http://schemas.microsoft.com/office/drawing/2016/5/11/chartex" xmlns:cx6="http://schemas.microsoft.com/office/drawing/2016/5/12/chartex" xmlns:cx7="http://schemas.microsoft.com/office/drawing/2016/5/13/chartex" xmlns:cx8="http://schemas.microsoft.com/office/drawing/2016/5/14/chartex" xmlns:mc="http://schemas.openxmlformats.org/markup-compatibility/2006" xmlns:aink="http://schemas.microsoft.com/office/drawing/2016/ink" xmlns:am3d="http://schemas.microsoft.com/office/drawing/2017/model3d" xmlns:o="urn:schemas-microsoft-com:office:office" xmlns:oel="http://schemas.microsoft.com/office/2019/extlst" xmlns:r="http://schemas.openxmlformats.org/officeDocument/2006/relationships" xmlns:m="http://schemas.openxmlformats.org/officeDocument/2006/math" xmlns:v="urn:schemas-microsoft-com:vml" xmlns:wp14="http://schemas.microsoft.com/office/word/2010/wordprocessingDrawing" xmlns:wp="http://schemas.openxmlformats.org/drawingml/2006/wordprocessingDrawing" xmlns:w10="urn:schemas-microsoft-com:office:word" xmlns:w="http://schemas.openxmlformats.org/wordprocessingml/2006/main" xmlns:w14="http://schemas.microsoft.com/office/word/2010/wordml" xmlns:w15="http://schemas.microsoft.com/office/word/2012/wordml" xmlns:w16cex="http://schemas.microsoft.com/office/word/2018/wordml/cex" xmlns:w16cid="http://schemas.microsoft.com/office/word/2016/wordml/cid" xmlns:w16="http://schemas.microsoft.com/office/word/2018/wordml" xmlns:w16sdtdh="http://schemas.microsoft.com/office/word/2020/wordml/sdtdatahash" xmlns:w16se="http://schemas.microsoft.com/office/word/2015/wordml/symex" xmlns:wpg="http://schemas.microsoft.com/office/word/2010/wordprocessingGroup" xmlns:wpi="http://schemas.microsoft.com/office/word/2010/wordprocessingInk" xmlns:wne="http://schemas.microsoft.com/office/word/2006/wordml" xmlns:wps="http://schemas.microsoft.com/office/word/2010/wordprocessingShape" mc:Ignorable="w14 w15 w16se w16cid w16 w16cex w16sdtdh wp14">
+<w:endnotes xmlns:wpc="http://schemas.microsoft.com/office/word/2010/wordprocessingCanvas" xmlns:cx="http://schemas.microsoft.com/office/drawing/2014/chartex" xmlns:cx1="http://schemas.microsoft.com/office/drawing/2015/9/8/chartex" xmlns:cx2="http://schemas.microsoft.com/office/drawing/2015/10/21/chartex" xmlns:cx3="http://schemas.microsoft.com/office/drawing/2016/5/9/chartex" xmlns:cx4="http://schemas.microsoft.com/office/drawing/2016/5/10/chartex" xmlns:cx5="http://schemas.microsoft.com/office/drawing/2016/5/11/chartex" xmlns:cx6="http://schemas.microsoft.com/office/drawing/2016/5/12/chartex" xmlns:cx7="http://schemas.microsoft.com/office/drawing/2016/5/13/chartex" xmlns:cx8="http://schemas.microsoft.com/office/drawing/2016/5/14/chartex" xmlns:mc="http://schemas.openxmlformats.org/markup-compatibility/2006" xmlns:aink="http://schemas.microsoft.com/office/drawing/2016/ink" xmlns:am3d="http://schemas.microsoft.com/office/drawing/2017/model3d" xmlns:o="urn:schemas-microsoft-com:office:office" xmlns:oel="http://schemas.microsoft.com/office/2019/extlst" xmlns:r="http://schemas.openxmlformats.org/officeDocument/2006/relationships" xmlns:m="http://schemas.openxmlformats.org/officeDocument/2006/math" xmlns:v="urn:schemas-microsoft-com:vml" xmlns:wp14="http://schemas.microsoft.com/office/word/2010/wordprocessingDrawing" xmlns:wp="http://schemas.openxmlformats.org/drawingml/2006/wordprocessingDrawing" xmlns:w10="urn:schemas-microsoft-com:office:word" xmlns:w="http://schemas.openxmlformats.org/wordprocessingml/2006/main" xmlns:w14="http://schemas.microsoft.com/office/word/2010/wordml" xmlns:w15="http://schemas.microsoft.com/office/word/2012/wordml" xmlns:w16cex="http://schemas.microsoft.com/office/word/2018/wordml/cex" xmlns:w16cid="http://schemas.microsoft.com/office/word/2016/wordml/cid" xmlns:w16="http://schemas.microsoft.com/office/word/2018/wordml" xmlns:w16du="http://schemas.microsoft.com/office/word/2023/wordml/word16du" xmlns:w16sdtdh="http://schemas.microsoft.com/office/word/2020/wordml/sdtdatahash" xmlns:w16se="http://schemas.microsoft.com/office/word/2015/wordml/symex" xmlns:wpg="http://schemas.microsoft.com/office/word/2010/wordprocessingGroup" xmlns:wpi="http://schemas.microsoft.com/office/word/2010/wordprocessingInk" xmlns:wne="http://schemas.microsoft.com/office/word/2006/wordml" xmlns:wps="http://schemas.microsoft.com/office/word/2010/wordprocessingShape" mc:Ignorable="w14 w15 w16se w16cid w16 w16cex w16sdtdh wp14">
   <w:endnote w:type="separator" w:id="-1">
     <w:p>
       <w:pPr>
@@ -904,7 +916,7 @@
 </file>
 
 <file path=word/footer1.xml><?xml version="1.0" encoding="utf-8"?>
-<w:ftr xmlns:wpc="http://schemas.microsoft.com/office/word/2010/wordprocessingCanvas" xmlns:cx="http://schemas.microsoft.com/office/drawing/2014/chartex" xmlns:cx1="http://schemas.microsoft.com/office/drawing/2015/9/8/chartex" xmlns:cx2="http://schemas.microsoft.com/office/drawing/2015/10/21/chartex" xmlns:cx3="http://schemas.microsoft.com/office/drawing/2016/5/9/chartex" xmlns:cx4="http://schemas.microsoft.com/office/drawing/2016/5/10/chartex" xmlns:cx5="http://schemas.microsoft.com/office/drawing/2016/5/11/chartex" xmlns:cx6="http://schemas.microsoft.com/office/drawing/2016/5/12/chartex" xmlns:cx7="http://schemas.microsoft.com/office/drawing/2016/5/13/chartex" xmlns:cx8="http://schemas.microsoft.com/office/drawing/2016/5/14/chartex" xmlns:mc="http://schemas.openxmlformats.org/markup-compatibility/2006" xmlns:aink="http://schemas.microsoft.com/office/drawing/2016/ink" xmlns:am3d="http://schemas.microsoft.com/office/drawing/2017/model3d" xmlns:o="urn:schemas-microsoft-com:office:office" xmlns:oel="http://schemas.microsoft.com/office/2019/extlst" xmlns:r="http://schemas.openxmlformats.org/officeDocument/2006/relationships" xmlns:m="http://schemas.openxmlformats.org/officeDocument/2006/math" xmlns:v="urn:schemas-microsoft-com:vml" xmlns:wp14="http://schemas.microsoft.com/office/word/2010/wordprocessingDrawing" xmlns:wp="http://schemas.openxmlformats.org/drawingml/2006/wordprocessingDrawing" xmlns:w10="urn:schemas-microsoft-com:office:word" xmlns:w="http://schemas.openxmlformats.org/wordprocessingml/2006/main" xmlns:w14="http://schemas.microsoft.com/office/word/2010/wordml" xmlns:w15="http://schemas.microsoft.com/office/word/2012/wordml" xmlns:w16cex="http://schemas.microsoft.com/office/word/2018/wordml/cex" xmlns:w16cid="http://schemas.microsoft.com/office/word/2016/wordml/cid" xmlns:w16="http://schemas.microsoft.com/office/word/2018/wordml" xmlns:w16sdtdh="http://schemas.microsoft.com/office/word/2020/wordml/sdtdatahash" xmlns:w16se="http://schemas.microsoft.com/office/word/2015/wordml/symex" xmlns:wpg="http://schemas.microsoft.com/office/word/2010/wordprocessingGroup" xmlns:wpi="http://schemas.microsoft.com/office/word/2010/wordprocessingInk" xmlns:wne="http://schemas.microsoft.com/office/word/2006/wordml" xmlns:wps="http://schemas.microsoft.com/office/word/2010/wordprocessingShape" mc:Ignorable="w14 w15 w16se w16cid w16 w16cex w16sdtdh wp14">
+<w:ftr xmlns:wpc="http://schemas.microsoft.com/office/word/2010/wordprocessingCanvas" xmlns:cx="http://schemas.microsoft.com/office/drawing/2014/chartex" xmlns:cx1="http://schemas.microsoft.com/office/drawing/2015/9/8/chartex" xmlns:cx2="http://schemas.microsoft.com/office/drawing/2015/10/21/chartex" xmlns:cx3="http://schemas.microsoft.com/office/drawing/2016/5/9/chartex" xmlns:cx4="http://schemas.microsoft.com/office/drawing/2016/5/10/chartex" xmlns:cx5="http://schemas.microsoft.com/office/drawing/2016/5/11/chartex" xmlns:cx6="http://schemas.microsoft.com/office/drawing/2016/5/12/chartex" xmlns:cx7="http://schemas.microsoft.com/office/drawing/2016/5/13/chartex" xmlns:cx8="http://schemas.microsoft.com/office/drawing/2016/5/14/chartex" xmlns:mc="http://schemas.openxmlformats.org/markup-compatibility/2006" xmlns:aink="http://schemas.microsoft.com/office/drawing/2016/ink" xmlns:am3d="http://schemas.microsoft.com/office/drawing/2017/model3d" xmlns:o="urn:schemas-microsoft-com:office:office" xmlns:oel="http://schemas.microsoft.com/office/2019/extlst" xmlns:r="http://schemas.openxmlformats.org/officeDocument/2006/relationships" xmlns:m="http://schemas.openxmlformats.org/officeDocument/2006/math" xmlns:v="urn:schemas-microsoft-com:vml" xmlns:wp14="http://schemas.microsoft.com/office/word/2010/wordprocessingDrawing" xmlns:wp="http://schemas.openxmlformats.org/drawingml/2006/wordprocessingDrawing" xmlns:w10="urn:schemas-microsoft-com:office:word" xmlns:w="http://schemas.openxmlformats.org/wordprocessingml/2006/main" xmlns:w14="http://schemas.microsoft.com/office/word/2010/wordml" xmlns:w15="http://schemas.microsoft.com/office/word/2012/wordml" xmlns:w16cex="http://schemas.microsoft.com/office/word/2018/wordml/cex" xmlns:w16cid="http://schemas.microsoft.com/office/word/2016/wordml/cid" xmlns:w16="http://schemas.microsoft.com/office/word/2018/wordml" xmlns:w16du="http://schemas.microsoft.com/office/word/2023/wordml/word16du" xmlns:w16sdtdh="http://schemas.microsoft.com/office/word/2020/wordml/sdtdatahash" xmlns:w16se="http://schemas.microsoft.com/office/word/2015/wordml/symex" xmlns:wpg="http://schemas.microsoft.com/office/word/2010/wordprocessingGroup" xmlns:wpi="http://schemas.microsoft.com/office/word/2010/wordprocessingInk" xmlns:wne="http://schemas.microsoft.com/office/word/2006/wordml" xmlns:wps="http://schemas.microsoft.com/office/word/2010/wordprocessingShape" mc:Ignorable="w14 w15 w16se w16cid w16 w16cex w16sdtdh wp14">
   <w:p>
     <w:pPr>
       <w:jc w:val="center"/>
@@ -1119,7 +1131,7 @@
 </file>
 
 <file path=word/footnotes.xml><?xml version="1.0" encoding="utf-8"?>
-<w:footnotes xmlns:wpc="http://schemas.microsoft.com/office/word/2010/wordprocessingCanvas" xmlns:cx="http://schemas.microsoft.com/office/drawing/2014/chartex" xmlns:cx1="http://schemas.microsoft.com/office/drawing/2015/9/8/chartex" xmlns:cx2="http://schemas.microsoft.com/office/drawing/2015/10/21/chartex" xmlns:cx3="http://schemas.microsoft.com/office/drawing/2016/5/9/chartex" xmlns:cx4="http://schemas.microsoft.com/office/drawing/2016/5/10/chartex" xmlns:cx5="http://schemas.microsoft.com/office/drawing/2016/5/11/chartex" xmlns:cx6="http://schemas.microsoft.com/office/drawing/2016/5/12/chartex" xmlns:cx7="http://schemas.microsoft.com/office/drawing/2016/5/13/chartex" xmlns:cx8="http://schemas.microsoft.com/office/drawing/2016/5/14/chartex" xmlns:mc="http://schemas.openxmlformats.org/markup-compatibility/2006" xmlns:aink="http://schemas.microsoft.com/office/drawing/2016/ink" xmlns:am3d="http://schemas.microsoft.com/office/drawing/2017/model3d" xmlns:o="urn:schemas-microsoft-com:office:office" xmlns:oel="http://schemas.microsoft.com/office/2019/extlst" xmlns:r="http://schemas.openxmlformats.org/officeDocument/2006/relationships" xmlns:m="http://schemas.openxmlformats.org/officeDocument/2006/math" xmlns:v="urn:schemas-microsoft-com:vml" xmlns:wp14="http://schemas.microsoft.com/office/word/2010/wordprocessingDrawing" xmlns:wp="http://schemas.openxmlformats.org/drawingml/2006/wordprocessingDrawing" xmlns:w10="urn:schemas-microsoft-com:office:word" xmlns:w="http://schemas.openxmlformats.org/wordprocessingml/2006/main" xmlns:w14="http://schemas.microsoft.com/office/word/2010/wordml" xmlns:w15="http://schemas.microsoft.com/office/word/2012/wordml" xmlns:w16cex="http://schemas.microsoft.com/office/word/2018/wordml/cex" xmlns:w16cid="http://schemas.microsoft.com/office/word/2016/wordml/cid" xmlns:w16="http://schemas.microsoft.com/office/word/2018/wordml" xmlns:w16sdtdh="http://schemas.microsoft.com/office/word/2020/wordml/sdtdatahash" xmlns:w16se="http://schemas.microsoft.com/office/word/2015/wordml/symex" xmlns:wpg="http://schemas.microsoft.com/office/word/2010/wordprocessingGroup" xmlns:wpi="http://schemas.microsoft.com/office/word/2010/wordprocessingInk" xmlns:wne="http://schemas.microsoft.com/office/word/2006/wordml" xmlns:wps="http://schemas.microsoft.com/office/word/2010/wordprocessingShape" mc:Ignorable="w14 w15 w16se w16cid w16 w16cex w16sdtdh wp14">
+<w:footnotes xmlns:wpc="http://schemas.microsoft.com/office/word/2010/wordprocessingCanvas" xmlns:cx="http://schemas.microsoft.com/office/drawing/2014/chartex" xmlns:cx1="http://schemas.microsoft.com/office/drawing/2015/9/8/chartex" xmlns:cx2="http://schemas.microsoft.com/office/drawing/2015/10/21/chartex" xmlns:cx3="http://schemas.microsoft.com/office/drawing/2016/5/9/chartex" xmlns:cx4="http://schemas.microsoft.com/office/drawing/2016/5/10/chartex" xmlns:cx5="http://schemas.microsoft.com/office/drawing/2016/5/11/chartex" xmlns:cx6="http://schemas.microsoft.com/office/drawing/2016/5/12/chartex" xmlns:cx7="http://schemas.microsoft.com/office/drawing/2016/5/13/chartex" xmlns:cx8="http://schemas.microsoft.com/office/drawing/2016/5/14/chartex" xmlns:mc="http://schemas.openxmlformats.org/markup-compatibility/2006" xmlns:aink="http://schemas.microsoft.com/office/drawing/2016/ink" xmlns:am3d="http://schemas.microsoft.com/office/drawing/2017/model3d" xmlns:o="urn:schemas-microsoft-com:office:office" xmlns:oel="http://schemas.microsoft.com/office/2019/extlst" xmlns:r="http://schemas.openxmlformats.org/officeDocument/2006/relationships" xmlns:m="http://schemas.openxmlformats.org/officeDocument/2006/math" xmlns:v="urn:schemas-microsoft-com:vml" xmlns:wp14="http://schemas.microsoft.com/office/word/2010/wordprocessingDrawing" xmlns:wp="http://schemas.openxmlformats.org/drawingml/2006/wordprocessingDrawing" xmlns:w10="urn:schemas-microsoft-com:office:word" xmlns:w="http://schemas.openxmlformats.org/wordprocessingml/2006/main" xmlns:w14="http://schemas.microsoft.com/office/word/2010/wordml" xmlns:w15="http://schemas.microsoft.com/office/word/2012/wordml" xmlns:w16cex="http://schemas.microsoft.com/office/word/2018/wordml/cex" xmlns:w16cid="http://schemas.microsoft.com/office/word/2016/wordml/cid" xmlns:w16="http://schemas.microsoft.com/office/word/2018/wordml" xmlns:w16du="http://schemas.microsoft.com/office/word/2023/wordml/word16du" xmlns:w16sdtdh="http://schemas.microsoft.com/office/word/2020/wordml/sdtdatahash" xmlns:w16se="http://schemas.microsoft.com/office/word/2015/wordml/symex" xmlns:wpg="http://schemas.microsoft.com/office/word/2010/wordprocessingGroup" xmlns:wpi="http://schemas.microsoft.com/office/word/2010/wordprocessingInk" xmlns:wne="http://schemas.microsoft.com/office/word/2006/wordml" xmlns:wps="http://schemas.microsoft.com/office/word/2010/wordprocessingShape" mc:Ignorable="w14 w15 w16se w16cid w16 w16cex w16sdtdh wp14">
   <w:footnote w:type="separator" w:id="-1">
     <w:p>
       <w:pPr>
@@ -1144,7 +1156,7 @@
 </file>
 
 <file path=word/numbering.xml><?xml version="1.0" encoding="utf-8"?>
-<w:numbering xmlns:wpc="http://schemas.microsoft.com/office/word/2010/wordprocessingCanvas" xmlns:cx="http://schemas.microsoft.com/office/drawing/2014/chartex" xmlns:cx1="http://schemas.microsoft.com/office/drawing/2015/9/8/chartex" xmlns:cx2="http://schemas.microsoft.com/office/drawing/2015/10/21/chartex" xmlns:cx3="http://schemas.microsoft.com/office/drawing/2016/5/9/chartex" xmlns:cx4="http://schemas.microsoft.com/office/drawing/2016/5/10/chartex" xmlns:cx5="http://schemas.microsoft.com/office/drawing/2016/5/11/chartex" xmlns:cx6="http://schemas.microsoft.com/office/drawing/2016/5/12/chartex" xmlns:cx7="http://schemas.microsoft.com/office/drawing/2016/5/13/chartex" xmlns:cx8="http://schemas.microsoft.com/office/drawing/2016/5/14/chartex" xmlns:mc="http://schemas.openxmlformats.org/markup-compatibility/2006" xmlns:aink="http://schemas.microsoft.com/office/drawing/2016/ink" xmlns:am3d="http://schemas.microsoft.com/office/drawing/2017/model3d" xmlns:o="urn:schemas-microsoft-com:office:office" xmlns:oel="http://schemas.microsoft.com/office/2019/extlst" xmlns:r="http://schemas.openxmlformats.org/officeDocument/2006/relationships" xmlns:m="http://schemas.openxmlformats.org/officeDocument/2006/math" xmlns:v="urn:schemas-microsoft-com:vml" xmlns:wp14="http://schemas.microsoft.com/office/word/2010/wordprocessingDrawing" xmlns:wp="http://schemas.openxmlformats.org/drawingml/2006/wordprocessingDrawing" xmlns:w10="urn:schemas-microsoft-com:office:word" xmlns:w="http://schemas.openxmlformats.org/wordprocessingml/2006/main" xmlns:w14="http://schemas.microsoft.com/office/word/2010/wordml" xmlns:w15="http://schemas.microsoft.com/office/word/2012/wordml" xmlns:w16cex="http://schemas.microsoft.com/office/word/2018/wordml/cex" xmlns:w16cid="http://schemas.microsoft.com/office/word/2016/wordml/cid" xmlns:w16="http://schemas.microsoft.com/office/word/2018/wordml" xmlns:w16sdtdh="http://schemas.microsoft.com/office/word/2020/wordml/sdtdatahash" xmlns:w16se="http://schemas.microsoft.com/office/word/2015/wordml/symex" xmlns:wpg="http://schemas.microsoft.com/office/word/2010/wordprocessingGroup" xmlns:wpi="http://schemas.microsoft.com/office/word/2010/wordprocessingInk" xmlns:wne="http://schemas.microsoft.com/office/word/2006/wordml" xmlns:wps="http://schemas.microsoft.com/office/word/2010/wordprocessingShape" mc:Ignorable="w14 w15 w16se w16cid w16 w16cex w16sdtdh wp14">
+<w:numbering xmlns:wpc="http://schemas.microsoft.com/office/word/2010/wordprocessingCanvas" xmlns:cx="http://schemas.microsoft.com/office/drawing/2014/chartex" xmlns:cx1="http://schemas.microsoft.com/office/drawing/2015/9/8/chartex" xmlns:cx2="http://schemas.microsoft.com/office/drawing/2015/10/21/chartex" xmlns:cx3="http://schemas.microsoft.com/office/drawing/2016/5/9/chartex" xmlns:cx4="http://schemas.microsoft.com/office/drawing/2016/5/10/chartex" xmlns:cx5="http://schemas.microsoft.com/office/drawing/2016/5/11/chartex" xmlns:cx6="http://schemas.microsoft.com/office/drawing/2016/5/12/chartex" xmlns:cx7="http://schemas.microsoft.com/office/drawing/2016/5/13/chartex" xmlns:cx8="http://schemas.microsoft.com/office/drawing/2016/5/14/chartex" xmlns:mc="http://schemas.openxmlformats.org/markup-compatibility/2006" xmlns:aink="http://schemas.microsoft.com/office/drawing/2016/ink" xmlns:am3d="http://schemas.microsoft.com/office/drawing/2017/model3d" xmlns:o="urn:schemas-microsoft-com:office:office" xmlns:oel="http://schemas.microsoft.com/office/2019/extlst" xmlns:r="http://schemas.openxmlformats.org/officeDocument/2006/relationships" xmlns:m="http://schemas.openxmlformats.org/officeDocument/2006/math" xmlns:v="urn:schemas-microsoft-com:vml" xmlns:wp14="http://schemas.microsoft.com/office/word/2010/wordprocessingDrawing" xmlns:wp="http://schemas.openxmlformats.org/drawingml/2006/wordprocessingDrawing" xmlns:w10="urn:schemas-microsoft-com:office:word" xmlns:w="http://schemas.openxmlformats.org/wordprocessingml/2006/main" xmlns:w14="http://schemas.microsoft.com/office/word/2010/wordml" xmlns:w15="http://schemas.microsoft.com/office/word/2012/wordml" xmlns:w16cex="http://schemas.microsoft.com/office/word/2018/wordml/cex" xmlns:w16cid="http://schemas.microsoft.com/office/word/2016/wordml/cid" xmlns:w16="http://schemas.microsoft.com/office/word/2018/wordml" xmlns:w16du="http://schemas.microsoft.com/office/word/2023/wordml/word16du" xmlns:w16sdtdh="http://schemas.microsoft.com/office/word/2020/wordml/sdtdatahash" xmlns:w16se="http://schemas.microsoft.com/office/word/2015/wordml/symex" xmlns:wpg="http://schemas.microsoft.com/office/word/2010/wordprocessingGroup" xmlns:wpi="http://schemas.microsoft.com/office/word/2010/wordprocessingInk" xmlns:wne="http://schemas.microsoft.com/office/word/2006/wordml" xmlns:wps="http://schemas.microsoft.com/office/word/2010/wordprocessingShape" mc:Ignorable="w14 w15 w16se w16cid w16 w16cex w16sdtdh wp14">
   <w:numPicBullet w:numPicBulletId="0">
     <w:pict>
       <v:shapetype id="_x0000_t75" coordsize="21600,21600" o:spt="75" o:preferrelative="t" path="m@4@5l@4@11@9@11@9@5xe" filled="f" stroked="f">
@@ -1166,7 +1178,7 @@
         <v:path o:extrusionok="f" gradientshapeok="t" o:connecttype="rect"/>
         <o:lock v:ext="edit" aspectratio="t"/>
       </v:shapetype>
-      <v:shape id="_x0000_i1031" type="#_x0000_t75" alt="Smart Phone" style="width:9pt;height:14pt;visibility:visible" o:gfxdata="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" o:bullet="t">
+      <v:shape id="_x0000_i1037" type="#_x0000_t75" alt="Smart Phone" style="width:9pt;height:14pt;visibility:visible" o:gfxdata="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" o:bullet="t">
         <v:imagedata r:id="rId1" o:title="" cropbottom="-1179f" cropleft="-20885f" cropright="-15484f"/>
       </v:shape>
     </w:pict>

</xml_diff>